<commit_message>
model resid blocks + bug fixes
</commit_message>
<xml_diff>
--- a/PSMA-ConvFormer-Wildfire-Prediction.docx
+++ b/PSMA-ConvFormer-Wildfire-Prediction.docx
@@ -565,7 +565,35 @@
           <w:rFonts w:ascii="Times New Roman" w:hAnsi="Times New Roman" w:cs="Times New Roman"/>
         </w:rPr>
         <w:lastRenderedPageBreak/>
-        <w:t>Moritz, M.A.; Batllori, E.; Bradstock, R.A.; Gill, A.M.; Handmer, J.; Hessburg, P.F.; Leonard, J.; McCaffrey, S.; Odion, D.C.; Schoennagel, T. Learning to coexist with wildfire. </w:t>
+        <w:t xml:space="preserve">Moritz, M.A.; Batllori, E.; Bradstock, R.A.; Gill, A.M.; </w:t>
+      </w:r>
+      <w:proofErr w:type="spellStart"/>
+      <w:r>
+        <w:rPr>
+          <w:rFonts w:ascii="Times New Roman" w:hAnsi="Times New Roman" w:cs="Times New Roman"/>
+        </w:rPr>
+        <w:t>Handmer</w:t>
+      </w:r>
+      <w:proofErr w:type="spellEnd"/>
+      <w:r>
+        <w:rPr>
+          <w:rFonts w:ascii="Times New Roman" w:hAnsi="Times New Roman" w:cs="Times New Roman"/>
+        </w:rPr>
+        <w:t xml:space="preserve">, J.; Hessburg, P.F.; Leonard, J.; McCaffrey, S.; Odion, D.C.; </w:t>
+      </w:r>
+      <w:proofErr w:type="spellStart"/>
+      <w:r>
+        <w:rPr>
+          <w:rFonts w:ascii="Times New Roman" w:hAnsi="Times New Roman" w:cs="Times New Roman"/>
+        </w:rPr>
+        <w:t>Schoennagel</w:t>
+      </w:r>
+      <w:proofErr w:type="spellEnd"/>
+      <w:r>
+        <w:rPr>
+          <w:rFonts w:ascii="Times New Roman" w:hAnsi="Times New Roman" w:cs="Times New Roman"/>
+        </w:rPr>
+        <w:t>, T. Learning to coexist with wildfire. </w:t>
       </w:r>
       <w:r>
         <w:rPr>
@@ -1009,7 +1037,43 @@
           <w:i/>
           <w:iCs/>
         </w:rPr>
-        <w:t>FireFusion combines multi-modal environmental features with a temporally-aware convolutional model and physically-motivated masking to predict ignition probability at fine spatial resolution.</w:t>
+        <w:t xml:space="preserve">FireFusion combines multi-modal environmental features with a </w:t>
+      </w:r>
+      <w:proofErr w:type="gramStart"/>
+      <w:r>
+        <w:rPr>
+          <w:rFonts w:ascii="Times New Roman" w:hAnsi="Times New Roman" w:cs="Times New Roman"/>
+          <w:i/>
+          <w:iCs/>
+        </w:rPr>
+        <w:t>temporally-aware</w:t>
+      </w:r>
+      <w:proofErr w:type="gramEnd"/>
+      <w:r>
+        <w:rPr>
+          <w:rFonts w:ascii="Times New Roman" w:hAnsi="Times New Roman" w:cs="Times New Roman"/>
+          <w:i/>
+          <w:iCs/>
+        </w:rPr>
+        <w:t xml:space="preserve"> convolutional model and </w:t>
+      </w:r>
+      <w:proofErr w:type="gramStart"/>
+      <w:r>
+        <w:rPr>
+          <w:rFonts w:ascii="Times New Roman" w:hAnsi="Times New Roman" w:cs="Times New Roman"/>
+          <w:i/>
+          <w:iCs/>
+        </w:rPr>
+        <w:t>physically-motivated</w:t>
+      </w:r>
+      <w:proofErr w:type="gramEnd"/>
+      <w:r>
+        <w:rPr>
+          <w:rFonts w:ascii="Times New Roman" w:hAnsi="Times New Roman" w:cs="Times New Roman"/>
+          <w:i/>
+          <w:iCs/>
+        </w:rPr>
+        <w:t xml:space="preserve"> masking to predict ignition probability at fine spatial resolution.</w:t>
       </w:r>
     </w:p>
     <w:p>
@@ -1388,7 +1452,21 @@
         <w:rPr>
           <w:rFonts w:ascii="Times New Roman" w:hAnsi="Times New Roman" w:cs="Times New Roman"/>
         </w:rPr>
-        <w:t xml:space="preserve"> ignore spatial variation in surface topology and fuels as well as non-linear interactions with conditions as a whole.</w:t>
+        <w:t xml:space="preserve"> ignore spatial variation in surface topology and fuels as well as non-linear interactions with </w:t>
+      </w:r>
+      <w:proofErr w:type="gramStart"/>
+      <w:r>
+        <w:rPr>
+          <w:rFonts w:ascii="Times New Roman" w:hAnsi="Times New Roman" w:cs="Times New Roman"/>
+        </w:rPr>
+        <w:t>conditions as a whole</w:t>
+      </w:r>
+      <w:proofErr w:type="gramEnd"/>
+      <w:r>
+        <w:rPr>
+          <w:rFonts w:ascii="Times New Roman" w:hAnsi="Times New Roman" w:cs="Times New Roman"/>
+        </w:rPr>
+        <w:t>.</w:t>
       </w:r>
     </w:p>
     <w:p>
@@ -1741,7 +1819,77 @@
         <w:rPr>
           <w:rFonts w:ascii="Times New Roman" w:hAnsi="Times New Roman" w:cs="Times New Roman"/>
         </w:rPr>
-        <w:t>Zhang, Yunkai and Zhan, Donglin and Zhang, Haoting and Shen, Zuo-Jun Max and Zheng, Zeyu and Zhu, Qing, Does Attention in Transformers Help Wildfire Prediction? (August 08, 2024). Available at SSRN: </w:t>
+        <w:t xml:space="preserve">Zhang, </w:t>
+      </w:r>
+      <w:proofErr w:type="spellStart"/>
+      <w:r>
+        <w:rPr>
+          <w:rFonts w:ascii="Times New Roman" w:hAnsi="Times New Roman" w:cs="Times New Roman"/>
+        </w:rPr>
+        <w:t>Yunkai</w:t>
+      </w:r>
+      <w:proofErr w:type="spellEnd"/>
+      <w:r>
+        <w:rPr>
+          <w:rFonts w:ascii="Times New Roman" w:hAnsi="Times New Roman" w:cs="Times New Roman"/>
+        </w:rPr>
+        <w:t xml:space="preserve"> and Zhan, </w:t>
+      </w:r>
+      <w:proofErr w:type="spellStart"/>
+      <w:r>
+        <w:rPr>
+          <w:rFonts w:ascii="Times New Roman" w:hAnsi="Times New Roman" w:cs="Times New Roman"/>
+        </w:rPr>
+        <w:t>Donglin</w:t>
+      </w:r>
+      <w:proofErr w:type="spellEnd"/>
+      <w:r>
+        <w:rPr>
+          <w:rFonts w:ascii="Times New Roman" w:hAnsi="Times New Roman" w:cs="Times New Roman"/>
+        </w:rPr>
+        <w:t xml:space="preserve"> and Zhang, </w:t>
+      </w:r>
+      <w:proofErr w:type="spellStart"/>
+      <w:r>
+        <w:rPr>
+          <w:rFonts w:ascii="Times New Roman" w:hAnsi="Times New Roman" w:cs="Times New Roman"/>
+        </w:rPr>
+        <w:t>Haoting</w:t>
+      </w:r>
+      <w:proofErr w:type="spellEnd"/>
+      <w:r>
+        <w:rPr>
+          <w:rFonts w:ascii="Times New Roman" w:hAnsi="Times New Roman" w:cs="Times New Roman"/>
+        </w:rPr>
+        <w:t xml:space="preserve"> and Shen, Zuo-Jun Max and Zheng, </w:t>
+      </w:r>
+      <w:proofErr w:type="spellStart"/>
+      <w:r>
+        <w:rPr>
+          <w:rFonts w:ascii="Times New Roman" w:hAnsi="Times New Roman" w:cs="Times New Roman"/>
+        </w:rPr>
+        <w:t>Zeyu</w:t>
+      </w:r>
+      <w:proofErr w:type="spellEnd"/>
+      <w:r>
+        <w:rPr>
+          <w:rFonts w:ascii="Times New Roman" w:hAnsi="Times New Roman" w:cs="Times New Roman"/>
+        </w:rPr>
+        <w:t xml:space="preserve"> and Zhu, Qing, Does Attention in Transformers Help Wildfire Prediction? (August 08, </w:t>
+      </w:r>
+      <w:proofErr w:type="gramStart"/>
+      <w:r>
+        <w:rPr>
+          <w:rFonts w:ascii="Times New Roman" w:hAnsi="Times New Roman" w:cs="Times New Roman"/>
+        </w:rPr>
+        <w:t>2024).</w:t>
+      </w:r>
+      <w:proofErr w:type="gramEnd"/>
+      <w:r>
+        <w:rPr>
+          <w:rFonts w:ascii="Times New Roman" w:hAnsi="Times New Roman" w:cs="Times New Roman"/>
+        </w:rPr>
+        <w:t xml:space="preserve"> Available at SSRN: </w:t>
       </w:r>
       <w:hyperlink r:id="rId13" w:tgtFrame="_blank" w:history="1">
         <w:r>
@@ -1749,21 +1897,7 @@
             <w:rStyle w:val="Hyperlink"/>
             <w:rFonts w:ascii="Times New Roman" w:hAnsi="Times New Roman" w:cs="Times New Roman"/>
           </w:rPr>
-          <w:t>https://ssrn.</w:t>
-        </w:r>
-        <w:r>
-          <w:rPr>
-            <w:rStyle w:val="Hyperlink"/>
-            <w:rFonts w:ascii="Times New Roman" w:hAnsi="Times New Roman" w:cs="Times New Roman"/>
-          </w:rPr>
-          <w:t>c</w:t>
-        </w:r>
-        <w:r>
-          <w:rPr>
-            <w:rStyle w:val="Hyperlink"/>
-            <w:rFonts w:ascii="Times New Roman" w:hAnsi="Times New Roman" w:cs="Times New Roman"/>
-          </w:rPr>
-          <w:t>om/abstract=4929315</w:t>
+          <w:t>https://ssrn.com/abstract=4929315</w:t>
         </w:r>
       </w:hyperlink>
       <w:r>
@@ -1804,6 +1938,7 @@
           <w:bCs w:val="0"/>
         </w:rPr>
       </w:pPr>
+      <w:proofErr w:type="spellStart"/>
       <w:r>
         <w:rPr>
           <w:rStyle w:val="Strong"/>
@@ -1811,6 +1946,7 @@
         </w:rPr>
         <w:t>Earthformer</w:t>
       </w:r>
+      <w:proofErr w:type="spellEnd"/>
     </w:p>
     <w:p>
       <w:pPr>
@@ -1876,12 +2012,14 @@
           <w:rFonts w:ascii="Times New Roman" w:hAnsi="Times New Roman" w:cs="Times New Roman"/>
         </w:rPr>
       </w:pPr>
+      <w:proofErr w:type="spellStart"/>
       <w:r>
         <w:rPr>
           <w:rFonts w:ascii="Times New Roman" w:hAnsi="Times New Roman" w:cs="Times New Roman"/>
         </w:rPr>
         <w:t>Fireformer</w:t>
       </w:r>
+      <w:proofErr w:type="spellEnd"/>
     </w:p>
     <w:p>
       <w:pPr>
@@ -2183,7 +2321,21 @@
         <w:rPr>
           <w:rFonts w:ascii="Times New Roman" w:hAnsi="Times New Roman" w:cs="Times New Roman"/>
         </w:rPr>
-        <w:t>for global seasonal fire forecasts, they compare CNNs, ConvLSTMs, and Transformer hybrids; the best models use conv encoders to compress the spatial field before attention/temporal modeling</w:t>
+        <w:t xml:space="preserve">for global seasonal fire forecasts, they compare CNNs, </w:t>
+      </w:r>
+      <w:proofErr w:type="spellStart"/>
+      <w:r>
+        <w:rPr>
+          <w:rFonts w:ascii="Times New Roman" w:hAnsi="Times New Roman" w:cs="Times New Roman"/>
+        </w:rPr>
+        <w:t>ConvLSTMs</w:t>
+      </w:r>
+      <w:proofErr w:type="spellEnd"/>
+      <w:r>
+        <w:rPr>
+          <w:rFonts w:ascii="Times New Roman" w:hAnsi="Times New Roman" w:cs="Times New Roman"/>
+        </w:rPr>
+        <w:t>, and Transformer hybrids; the best models use conv encoders to compress the spatial field before attention/temporal modeling</w:t>
       </w:r>
     </w:p>
     <w:p>
@@ -2201,7 +2353,49 @@
         <w:rPr>
           <w:rFonts w:ascii="Times New Roman" w:hAnsi="Times New Roman" w:cs="Times New Roman"/>
         </w:rPr>
-        <w:t>Summarizes basic spatio-temporal model usage for deep-neural networks, however does not intermix features. Also naively show that longer prediction windows are easier (which makes sense, more positive labels to predict). Also smallest predictor is at 28km, way too large</w:t>
+        <w:t xml:space="preserve">Summarizes basic spatio-temporal model usage for deep-neural networks, </w:t>
+      </w:r>
+      <w:proofErr w:type="gramStart"/>
+      <w:r>
+        <w:rPr>
+          <w:rFonts w:ascii="Times New Roman" w:hAnsi="Times New Roman" w:cs="Times New Roman"/>
+        </w:rPr>
+        <w:t>however</w:t>
+      </w:r>
+      <w:proofErr w:type="gramEnd"/>
+      <w:r>
+        <w:rPr>
+          <w:rFonts w:ascii="Times New Roman" w:hAnsi="Times New Roman" w:cs="Times New Roman"/>
+        </w:rPr>
+        <w:t xml:space="preserve"> does not intermix features. Also naively show that longer prediction windows are easier (which makes sense, more positive labels to predict). </w:t>
+      </w:r>
+      <w:proofErr w:type="gramStart"/>
+      <w:r>
+        <w:rPr>
+          <w:rFonts w:ascii="Times New Roman" w:hAnsi="Times New Roman" w:cs="Times New Roman"/>
+        </w:rPr>
+        <w:t>Also</w:t>
+      </w:r>
+      <w:proofErr w:type="gramEnd"/>
+      <w:r>
+        <w:rPr>
+          <w:rFonts w:ascii="Times New Roman" w:hAnsi="Times New Roman" w:cs="Times New Roman"/>
+        </w:rPr>
+        <w:t xml:space="preserve"> smallest predictor </w:t>
+      </w:r>
+      <w:proofErr w:type="gramStart"/>
+      <w:r>
+        <w:rPr>
+          <w:rFonts w:ascii="Times New Roman" w:hAnsi="Times New Roman" w:cs="Times New Roman"/>
+        </w:rPr>
+        <w:t>is at</w:t>
+      </w:r>
+      <w:proofErr w:type="gramEnd"/>
+      <w:r>
+        <w:rPr>
+          <w:rFonts w:ascii="Times New Roman" w:hAnsi="Times New Roman" w:cs="Times New Roman"/>
+        </w:rPr>
+        <w:t xml:space="preserve"> 28km, way too large</w:t>
       </w:r>
     </w:p>
     <w:p>
@@ -2217,11 +2411,47 @@
         </w:rPr>
         <w:t xml:space="preserve">- </w:t>
       </w:r>
-      <w:r>
-        <w:rPr>
-          <w:rFonts w:ascii="Times New Roman" w:hAnsi="Times New Roman" w:cs="Times New Roman"/>
-        </w:rPr>
-        <w:t>ConvLSTMs, 3D CNNs, ResNet/UNet-based architectures.</w:t>
+      <w:proofErr w:type="spellStart"/>
+      <w:r>
+        <w:rPr>
+          <w:rFonts w:ascii="Times New Roman" w:hAnsi="Times New Roman" w:cs="Times New Roman"/>
+        </w:rPr>
+        <w:t>ConvLSTMs</w:t>
+      </w:r>
+      <w:proofErr w:type="spellEnd"/>
+      <w:r>
+        <w:rPr>
+          <w:rFonts w:ascii="Times New Roman" w:hAnsi="Times New Roman" w:cs="Times New Roman"/>
+        </w:rPr>
+        <w:t xml:space="preserve">, 3D CNNs, </w:t>
+      </w:r>
+      <w:proofErr w:type="spellStart"/>
+      <w:r>
+        <w:rPr>
+          <w:rFonts w:ascii="Times New Roman" w:hAnsi="Times New Roman" w:cs="Times New Roman"/>
+        </w:rPr>
+        <w:t>ResNet</w:t>
+      </w:r>
+      <w:proofErr w:type="spellEnd"/>
+      <w:r>
+        <w:rPr>
+          <w:rFonts w:ascii="Times New Roman" w:hAnsi="Times New Roman" w:cs="Times New Roman"/>
+        </w:rPr>
+        <w:t>/</w:t>
+      </w:r>
+      <w:proofErr w:type="spellStart"/>
+      <w:r>
+        <w:rPr>
+          <w:rFonts w:ascii="Times New Roman" w:hAnsi="Times New Roman" w:cs="Times New Roman"/>
+        </w:rPr>
+        <w:t>UNet</w:t>
+      </w:r>
+      <w:proofErr w:type="spellEnd"/>
+      <w:r>
+        <w:rPr>
+          <w:rFonts w:ascii="Times New Roman" w:hAnsi="Times New Roman" w:cs="Times New Roman"/>
+        </w:rPr>
+        <w:t>-based architectures.</w:t>
       </w:r>
     </w:p>
     <w:p>
@@ -2241,7 +2471,21 @@
         <w:rPr>
           <w:rFonts w:ascii="Times New Roman" w:hAnsi="Times New Roman" w:cs="Times New Roman"/>
         </w:rPr>
-        <w:t>How these inspire FireFusion’s design.</w:t>
+        <w:t xml:space="preserve">How these inspire </w:t>
+      </w:r>
+      <w:proofErr w:type="spellStart"/>
+      <w:r>
+        <w:rPr>
+          <w:rFonts w:ascii="Times New Roman" w:hAnsi="Times New Roman" w:cs="Times New Roman"/>
+        </w:rPr>
+        <w:t>FireFusion’s</w:t>
+      </w:r>
+      <w:proofErr w:type="spellEnd"/>
+      <w:r>
+        <w:rPr>
+          <w:rFonts w:ascii="Times New Roman" w:hAnsi="Times New Roman" w:cs="Times New Roman"/>
+        </w:rPr>
+        <w:t xml:space="preserve"> design.</w:t>
       </w:r>
     </w:p>
     <w:p>
@@ -2590,7 +2834,21 @@
         <w:rPr>
           <w:rFonts w:ascii="Times New Roman" w:hAnsi="Times New Roman" w:cs="Times New Roman"/>
         </w:rPr>
-        <w:t>, not black-box learning alone.</w:t>
+        <w:t xml:space="preserve">, not </w:t>
+      </w:r>
+      <w:proofErr w:type="gramStart"/>
+      <w:r>
+        <w:rPr>
+          <w:rFonts w:ascii="Times New Roman" w:hAnsi="Times New Roman" w:cs="Times New Roman"/>
+        </w:rPr>
+        <w:t>black-box</w:t>
+      </w:r>
+      <w:proofErr w:type="gramEnd"/>
+      <w:r>
+        <w:rPr>
+          <w:rFonts w:ascii="Times New Roman" w:hAnsi="Times New Roman" w:cs="Times New Roman"/>
+        </w:rPr>
+        <w:t xml:space="preserve"> learning alone.</w:t>
       </w:r>
     </w:p>
     <w:p>
@@ -2734,7 +2992,35 @@
         <w:rPr>
           <w:rFonts w:ascii="Times New Roman" w:hAnsi="Times New Roman" w:cs="Times New Roman"/>
         </w:rPr>
-        <w:t xml:space="preserve">The strong polarity in climate between Eastern and Western Washington and the dense concentration of vegetation fuels make the state is uniquely suited for wildfire prediction modeling. </w:t>
+        <w:t xml:space="preserve">The </w:t>
+      </w:r>
+      <w:proofErr w:type="gramStart"/>
+      <w:r>
+        <w:rPr>
+          <w:rFonts w:ascii="Times New Roman" w:hAnsi="Times New Roman" w:cs="Times New Roman"/>
+        </w:rPr>
+        <w:t>strong polarity in</w:t>
+      </w:r>
+      <w:proofErr w:type="gramEnd"/>
+      <w:r>
+        <w:rPr>
+          <w:rFonts w:ascii="Times New Roman" w:hAnsi="Times New Roman" w:cs="Times New Roman"/>
+        </w:rPr>
+        <w:t xml:space="preserve"> climate between Eastern and Western Washington and the dense concentration of vegetation fuels make the </w:t>
+      </w:r>
+      <w:proofErr w:type="gramStart"/>
+      <w:r>
+        <w:rPr>
+          <w:rFonts w:ascii="Times New Roman" w:hAnsi="Times New Roman" w:cs="Times New Roman"/>
+        </w:rPr>
+        <w:t>state is</w:t>
+      </w:r>
+      <w:proofErr w:type="gramEnd"/>
+      <w:r>
+        <w:rPr>
+          <w:rFonts w:ascii="Times New Roman" w:hAnsi="Times New Roman" w:cs="Times New Roman"/>
+        </w:rPr>
+        <w:t xml:space="preserve"> uniquely suited for wildfire prediction modeling. </w:t>
       </w:r>
     </w:p>
     <w:p>
@@ -2854,11 +3140,19 @@
         </w:rPr>
         <w:t xml:space="preserve">ties in climate </w:t>
       </w:r>
-      <w:r>
-        <w:rPr>
-          <w:rFonts w:ascii="Times New Roman" w:hAnsi="Times New Roman" w:cs="Times New Roman"/>
-        </w:rPr>
-        <w:t>makes Washington State not only a suitable candidate for wildfire risk modeling, but a useful evaluator when analyzing burn-severity.</w:t>
+      <w:proofErr w:type="gramStart"/>
+      <w:r>
+        <w:rPr>
+          <w:rFonts w:ascii="Times New Roman" w:hAnsi="Times New Roman" w:cs="Times New Roman"/>
+        </w:rPr>
+        <w:t>makes</w:t>
+      </w:r>
+      <w:proofErr w:type="gramEnd"/>
+      <w:r>
+        <w:rPr>
+          <w:rFonts w:ascii="Times New Roman" w:hAnsi="Times New Roman" w:cs="Times New Roman"/>
+        </w:rPr>
+        <w:t xml:space="preserve"> Washington State not only a suitable candidate for wildfire risk modeling, but a useful evaluator when analyzing burn-severity.</w:t>
       </w:r>
     </w:p>
     <w:p>
@@ -2948,7 +3242,21 @@
         <w:rPr>
           <w:rFonts w:ascii="Times New Roman" w:hAnsi="Times New Roman" w:cs="Times New Roman"/>
         </w:rPr>
-        <w:t>Lightning occurrence data not used too difficult to map specific lightning occurrence distributions to fire causes (sometimes lots of lightning no fire, vice versa)</w:t>
+        <w:t xml:space="preserve">Lightning occurrence data </w:t>
+      </w:r>
+      <w:proofErr w:type="gramStart"/>
+      <w:r>
+        <w:rPr>
+          <w:rFonts w:ascii="Times New Roman" w:hAnsi="Times New Roman" w:cs="Times New Roman"/>
+        </w:rPr>
+        <w:t>not</w:t>
+      </w:r>
+      <w:proofErr w:type="gramEnd"/>
+      <w:r>
+        <w:rPr>
+          <w:rFonts w:ascii="Times New Roman" w:hAnsi="Times New Roman" w:cs="Times New Roman"/>
+        </w:rPr>
+        <w:t xml:space="preserve"> used too difficult to map specific lightning occurrence distributions to fire causes (sometimes lots of lightning no fire, vice versa)</w:t>
       </w:r>
     </w:p>
     <w:p>
@@ -2968,21 +3276,7 @@
             <w:rStyle w:val="Hyperlink"/>
             <w:rFonts w:ascii="Times New Roman" w:hAnsi="Times New Roman" w:cs="Times New Roman"/>
           </w:rPr>
-          <w:t>https://essd.co</w:t>
-        </w:r>
-        <w:r>
-          <w:rPr>
-            <w:rStyle w:val="Hyperlink"/>
-            <w:rFonts w:ascii="Times New Roman" w:hAnsi="Times New Roman" w:cs="Times New Roman"/>
-          </w:rPr>
-          <w:t>p</w:t>
-        </w:r>
-        <w:r>
-          <w:rPr>
-            <w:rStyle w:val="Hyperlink"/>
-            <w:rFonts w:ascii="Times New Roman" w:hAnsi="Times New Roman" w:cs="Times New Roman"/>
-          </w:rPr>
-          <w:t>ernicus.org/preprints/essd-2022-410/essd-2022-410-ATC1.pdf</w:t>
+          <w:t>https://essd.copernicus.org/preprints/essd-2022-410/essd-2022-410-ATC1.pdf</w:t>
         </w:r>
       </w:hyperlink>
     </w:p>
@@ -3190,6 +3484,7 @@
           <w:rFonts w:ascii="Times New Roman" w:hAnsi="Times New Roman" w:cs="Times New Roman"/>
         </w:rPr>
       </w:pPr>
+      <w:proofErr w:type="spellStart"/>
       <w:r>
         <w:rPr>
           <w:rFonts w:ascii="Times New Roman" w:hAnsi="Times New Roman" w:cs="Times New Roman"/>
@@ -3202,6 +3497,7 @@
         </w:rPr>
         <w:t>MET</w:t>
       </w:r>
+      <w:proofErr w:type="spellEnd"/>
       <w:r>
         <w:rPr>
           <w:rFonts w:ascii="Times New Roman" w:hAnsi="Times New Roman" w:cs="Times New Roman"/>
@@ -3275,7 +3571,35 @@
         <w:rPr>
           <w:rFonts w:ascii="Times New Roman" w:hAnsi="Times New Roman" w:cs="Times New Roman"/>
         </w:rPr>
-        <w:t>Satellite (NASA-FIRMS) burned-area products can lag the actual fire by 1-3 days (sol: choose horizons so burn falls inside next k days window)</w:t>
+        <w:t xml:space="preserve">Satellite (NASA-FIRMS) burned-area products can lag the actual fire by 1-3 days (sol: choose horizons so burn falls inside </w:t>
+      </w:r>
+      <w:proofErr w:type="gramStart"/>
+      <w:r>
+        <w:rPr>
+          <w:rFonts w:ascii="Times New Roman" w:hAnsi="Times New Roman" w:cs="Times New Roman"/>
+        </w:rPr>
+        <w:t>next k</w:t>
+      </w:r>
+      <w:proofErr w:type="gramEnd"/>
+      <w:r>
+        <w:rPr>
+          <w:rFonts w:ascii="Times New Roman" w:hAnsi="Times New Roman" w:cs="Times New Roman"/>
+        </w:rPr>
+        <w:t xml:space="preserve"> </w:t>
+      </w:r>
+      <w:proofErr w:type="gramStart"/>
+      <w:r>
+        <w:rPr>
+          <w:rFonts w:ascii="Times New Roman" w:hAnsi="Times New Roman" w:cs="Times New Roman"/>
+        </w:rPr>
+        <w:t>days</w:t>
+      </w:r>
+      <w:proofErr w:type="gramEnd"/>
+      <w:r>
+        <w:rPr>
+          <w:rFonts w:ascii="Times New Roman" w:hAnsi="Times New Roman" w:cs="Times New Roman"/>
+        </w:rPr>
+        <w:t xml:space="preserve"> window)</w:t>
       </w:r>
     </w:p>
     <w:p>
@@ -3293,8 +3617,16 @@
         <w:rPr>
           <w:rFonts w:ascii="Times New Roman" w:hAnsi="Times New Roman" w:cs="Times New Roman"/>
         </w:rPr>
-        <w:t>Leaf Area Index (LAI) – proxy for greeness</w:t>
-      </w:r>
+        <w:t xml:space="preserve">Leaf Area Index (LAI) – proxy for </w:t>
+      </w:r>
+      <w:proofErr w:type="spellStart"/>
+      <w:r>
+        <w:rPr>
+          <w:rFonts w:ascii="Times New Roman" w:hAnsi="Times New Roman" w:cs="Times New Roman"/>
+        </w:rPr>
+        <w:t>greeness</w:t>
+      </w:r>
+      <w:proofErr w:type="spellEnd"/>
     </w:p>
     <w:p>
       <w:pPr>
@@ -3399,7 +3731,7 @@
           <w:rFonts w:ascii="Times New Roman" w:hAnsi="Times New Roman" w:cs="Times New Roman"/>
         </w:rPr>
       </w:pPr>
-      <w:hyperlink r:id="rId24" w:history="1">
+      <w:hyperlink r:id="rId24" w:anchor="overview" w:history="1">
         <w:r>
           <w:rPr>
             <w:rStyle w:val="Hyperlink"/>
@@ -3656,7 +3988,35 @@
         <w:rPr>
           <w:rFonts w:ascii="Times New Roman" w:hAnsi="Times New Roman" w:cs="Times New Roman"/>
         </w:rPr>
-        <w:t>3-day Spatial Rolling Fire max: For every unit pixel (cell i, j), compute if any cell in the surrounding 3x3 kernel has been burning in the last 3-days</w:t>
+        <w:t xml:space="preserve">3-day Spatial Rolling Fire max: For every unit pixel (cell </w:t>
+      </w:r>
+      <w:proofErr w:type="spellStart"/>
+      <w:r>
+        <w:rPr>
+          <w:rFonts w:ascii="Times New Roman" w:hAnsi="Times New Roman" w:cs="Times New Roman"/>
+        </w:rPr>
+        <w:t>i</w:t>
+      </w:r>
+      <w:proofErr w:type="spellEnd"/>
+      <w:r>
+        <w:rPr>
+          <w:rFonts w:ascii="Times New Roman" w:hAnsi="Times New Roman" w:cs="Times New Roman"/>
+        </w:rPr>
+        <w:t xml:space="preserve">, j), </w:t>
+      </w:r>
+      <w:proofErr w:type="gramStart"/>
+      <w:r>
+        <w:rPr>
+          <w:rFonts w:ascii="Times New Roman" w:hAnsi="Times New Roman" w:cs="Times New Roman"/>
+        </w:rPr>
+        <w:t>compute</w:t>
+      </w:r>
+      <w:proofErr w:type="gramEnd"/>
+      <w:r>
+        <w:rPr>
+          <w:rFonts w:ascii="Times New Roman" w:hAnsi="Times New Roman" w:cs="Times New Roman"/>
+        </w:rPr>
+        <w:t xml:space="preserve"> if any cell in the surrounding 3x3 kernel has been burning in the last 3-days</w:t>
       </w:r>
     </w:p>
     <w:p>
@@ -3839,7 +4199,21 @@
         <w:rPr>
           <w:rFonts w:ascii="Times New Roman" w:hAnsi="Times New Roman" w:cs="Times New Roman"/>
         </w:rPr>
-        <w:t>Used as a loss-mask (exclude currently burning cells when modeling new ignitions).</w:t>
+        <w:t>Used as a loss-mask (</w:t>
+      </w:r>
+      <w:proofErr w:type="gramStart"/>
+      <w:r>
+        <w:rPr>
+          <w:rFonts w:ascii="Times New Roman" w:hAnsi="Times New Roman" w:cs="Times New Roman"/>
+        </w:rPr>
+        <w:t>exclude</w:t>
+      </w:r>
+      <w:proofErr w:type="gramEnd"/>
+      <w:r>
+        <w:rPr>
+          <w:rFonts w:ascii="Times New Roman" w:hAnsi="Times New Roman" w:cs="Times New Roman"/>
+        </w:rPr>
+        <w:t xml:space="preserve"> currently burning cells when modeling new ignitions).</w:t>
       </w:r>
     </w:p>
     <w:p>
@@ -3867,7 +4241,49 @@
         <w:rPr>
           <w:rFonts w:ascii="Times New Roman" w:hAnsi="Times New Roman" w:cs="Times New Roman"/>
         </w:rPr>
-        <w:t>Never train on cells that are already burning at time t. Model should learn "cond. Prob. Of a future burning, given a non burning cell" (at inference time, compute active-fire mask F_now(i, j).</w:t>
+        <w:t xml:space="preserve">Never train on cells that are already burning at time t. Model should learn "cond. Prob. Of a future burning, given a </w:t>
+      </w:r>
+      <w:proofErr w:type="spellStart"/>
+      <w:r>
+        <w:rPr>
+          <w:rFonts w:ascii="Times New Roman" w:hAnsi="Times New Roman" w:cs="Times New Roman"/>
+        </w:rPr>
+        <w:t>non burning</w:t>
+      </w:r>
+      <w:proofErr w:type="spellEnd"/>
+      <w:r>
+        <w:rPr>
+          <w:rFonts w:ascii="Times New Roman" w:hAnsi="Times New Roman" w:cs="Times New Roman"/>
+        </w:rPr>
+        <w:t xml:space="preserve"> cell" (at inference time, compute active-fire mask </w:t>
+      </w:r>
+      <w:proofErr w:type="spellStart"/>
+      <w:r>
+        <w:rPr>
+          <w:rFonts w:ascii="Times New Roman" w:hAnsi="Times New Roman" w:cs="Times New Roman"/>
+        </w:rPr>
+        <w:t>F_now</w:t>
+      </w:r>
+      <w:proofErr w:type="spellEnd"/>
+      <w:r>
+        <w:rPr>
+          <w:rFonts w:ascii="Times New Roman" w:hAnsi="Times New Roman" w:cs="Times New Roman"/>
+        </w:rPr>
+        <w:t>(</w:t>
+      </w:r>
+      <w:proofErr w:type="spellStart"/>
+      <w:r>
+        <w:rPr>
+          <w:rFonts w:ascii="Times New Roman" w:hAnsi="Times New Roman" w:cs="Times New Roman"/>
+        </w:rPr>
+        <w:t>i</w:t>
+      </w:r>
+      <w:proofErr w:type="spellEnd"/>
+      <w:r>
+        <w:rPr>
+          <w:rFonts w:ascii="Times New Roman" w:hAnsi="Times New Roman" w:cs="Times New Roman"/>
+        </w:rPr>
+        <w:t>, j).</w:t>
       </w:r>
     </w:p>
     <w:p>
@@ -3938,6 +4354,1508 @@
     <w:p>
       <w:pPr>
         <w:pStyle w:val="NoSpacing"/>
+        <w:ind w:left="720"/>
+        <w:rPr>
+          <w:rFonts w:ascii="Times New Roman" w:hAnsi="Times New Roman" w:cs="Times New Roman"/>
+        </w:rPr>
+      </w:pPr>
+    </w:p>
+    <w:tbl>
+      <w:tblPr>
+        <w:tblStyle w:val="TableGrid"/>
+        <w:tblW w:w="0" w:type="auto"/>
+        <w:jc w:val="center"/>
+        <w:tblLook w:val="04A0" w:firstRow="1" w:lastRow="0" w:firstColumn="1" w:lastColumn="0" w:noHBand="0" w:noVBand="1"/>
+      </w:tblPr>
+      <w:tblGrid>
+        <w:gridCol w:w="1471"/>
+        <w:gridCol w:w="1472"/>
+        <w:gridCol w:w="1471"/>
+        <w:gridCol w:w="1472"/>
+      </w:tblGrid>
+      <w:tr>
+        <w:trPr>
+          <w:trHeight w:val="600"/>
+          <w:jc w:val="center"/>
+        </w:trPr>
+        <w:tc>
+          <w:tcPr>
+            <w:tcW w:w="1471" w:type="dxa"/>
+          </w:tcPr>
+          <w:p>
+            <w:pPr>
+              <w:pStyle w:val="NoSpacing"/>
+              <w:rPr>
+                <w:rFonts w:ascii="Times New Roman" w:hAnsi="Times New Roman" w:cs="Times New Roman"/>
+              </w:rPr>
+            </w:pPr>
+            <w:r>
+              <w:rPr>
+                <w:rFonts w:ascii="Times New Roman" w:hAnsi="Times New Roman" w:cs="Times New Roman"/>
+              </w:rPr>
+              <w:t xml:space="preserve">Burning </w:t>
+            </w:r>
+          </w:p>
+          <w:p>
+            <w:pPr>
+              <w:pStyle w:val="NoSpacing"/>
+              <w:rPr>
+                <w:rFonts w:ascii="Times New Roman" w:hAnsi="Times New Roman" w:cs="Times New Roman"/>
+              </w:rPr>
+            </w:pPr>
+            <w:r>
+              <w:rPr>
+                <w:rFonts w:ascii="Times New Roman" w:hAnsi="Times New Roman" w:cs="Times New Roman"/>
+              </w:rPr>
+              <w:t>(</w:t>
+            </w:r>
+            <w:r>
+              <w:rPr>
+                <w:rFonts w:ascii="Times New Roman" w:hAnsi="Times New Roman" w:cs="Times New Roman"/>
+                <w:i/>
+                <w:iCs/>
+              </w:rPr>
+              <w:t xml:space="preserve">time </w:t>
+            </w:r>
+            <w:r>
+              <w:rPr>
+                <w:rFonts w:ascii="Times New Roman" w:hAnsi="Times New Roman" w:cs="Times New Roman"/>
+                <w:i/>
+                <w:iCs/>
+              </w:rPr>
+              <w:t>T</w:t>
+            </w:r>
+            <w:r>
+              <w:rPr>
+                <w:rFonts w:ascii="Times New Roman" w:hAnsi="Times New Roman" w:cs="Times New Roman"/>
+              </w:rPr>
+              <w:t>)</w:t>
+            </w:r>
+          </w:p>
+        </w:tc>
+        <w:tc>
+          <w:tcPr>
+            <w:tcW w:w="1472" w:type="dxa"/>
+          </w:tcPr>
+          <w:p>
+            <w:pPr>
+              <w:pStyle w:val="NoSpacing"/>
+              <w:rPr>
+                <w:rFonts w:ascii="Times New Roman" w:hAnsi="Times New Roman" w:cs="Times New Roman"/>
+              </w:rPr>
+            </w:pPr>
+            <w:r>
+              <w:rPr>
+                <w:rFonts w:ascii="Times New Roman" w:hAnsi="Times New Roman" w:cs="Times New Roman"/>
+              </w:rPr>
+              <w:t xml:space="preserve">Burning </w:t>
+            </w:r>
+          </w:p>
+          <w:p>
+            <w:pPr>
+              <w:pStyle w:val="NoSpacing"/>
+              <w:rPr>
+                <w:rFonts w:ascii="Times New Roman" w:hAnsi="Times New Roman" w:cs="Times New Roman"/>
+                <w:i/>
+                <w:iCs/>
+              </w:rPr>
+            </w:pPr>
+            <w:r>
+              <w:rPr>
+                <w:rFonts w:ascii="Times New Roman" w:hAnsi="Times New Roman" w:cs="Times New Roman"/>
+              </w:rPr>
+              <w:t>(</w:t>
+            </w:r>
+            <w:r>
+              <w:rPr>
+                <w:rFonts w:ascii="Times New Roman" w:hAnsi="Times New Roman" w:cs="Times New Roman"/>
+                <w:i/>
+                <w:iCs/>
+              </w:rPr>
+              <w:t>time T + 1</w:t>
+            </w:r>
+            <w:r>
+              <w:rPr>
+                <w:rFonts w:ascii="Times New Roman" w:hAnsi="Times New Roman" w:cs="Times New Roman"/>
+              </w:rPr>
+              <w:t>)</w:t>
+            </w:r>
+          </w:p>
+        </w:tc>
+        <w:tc>
+          <w:tcPr>
+            <w:tcW w:w="1471" w:type="dxa"/>
+          </w:tcPr>
+          <w:p>
+            <w:pPr>
+              <w:pStyle w:val="NoSpacing"/>
+              <w:rPr>
+                <w:rFonts w:ascii="Times New Roman" w:hAnsi="Times New Roman" w:cs="Times New Roman"/>
+              </w:rPr>
+            </w:pPr>
+            <w:r>
+              <w:rPr>
+                <w:rFonts w:ascii="Times New Roman" w:hAnsi="Times New Roman" w:cs="Times New Roman"/>
+              </w:rPr>
+              <w:t xml:space="preserve">Ignites </w:t>
+            </w:r>
+          </w:p>
+          <w:p>
+            <w:pPr>
+              <w:pStyle w:val="NoSpacing"/>
+              <w:rPr>
+                <w:rFonts w:ascii="Times New Roman" w:hAnsi="Times New Roman" w:cs="Times New Roman"/>
+              </w:rPr>
+            </w:pPr>
+            <w:r>
+              <w:rPr>
+                <w:rFonts w:ascii="Times New Roman" w:hAnsi="Times New Roman" w:cs="Times New Roman"/>
+              </w:rPr>
+              <w:t>(</w:t>
+            </w:r>
+            <w:r>
+              <w:rPr>
+                <w:rFonts w:ascii="Times New Roman" w:hAnsi="Times New Roman" w:cs="Times New Roman"/>
+                <w:i/>
+                <w:iCs/>
+              </w:rPr>
+              <w:t>time T + 1</w:t>
+            </w:r>
+            <w:r>
+              <w:rPr>
+                <w:rFonts w:ascii="Times New Roman" w:hAnsi="Times New Roman" w:cs="Times New Roman"/>
+              </w:rPr>
+              <w:t>)</w:t>
+            </w:r>
+          </w:p>
+        </w:tc>
+        <w:tc>
+          <w:tcPr>
+            <w:tcW w:w="1472" w:type="dxa"/>
+          </w:tcPr>
+          <w:p>
+            <w:pPr>
+              <w:pStyle w:val="NoSpacing"/>
+              <w:rPr>
+                <w:rFonts w:ascii="Times New Roman" w:hAnsi="Times New Roman" w:cs="Times New Roman"/>
+              </w:rPr>
+            </w:pPr>
+            <w:r>
+              <w:rPr>
+                <w:rFonts w:ascii="Times New Roman" w:hAnsi="Times New Roman" w:cs="Times New Roman"/>
+              </w:rPr>
+              <w:t>Include in Loss</w:t>
+            </w:r>
+          </w:p>
+        </w:tc>
+      </w:tr>
+      <w:tr>
+        <w:trPr>
+          <w:trHeight w:val="313"/>
+          <w:jc w:val="center"/>
+        </w:trPr>
+        <w:tc>
+          <w:tcPr>
+            <w:tcW w:w="1471" w:type="dxa"/>
+          </w:tcPr>
+          <w:p>
+            <w:pPr>
+              <w:pStyle w:val="NoSpacing"/>
+              <w:jc w:val="center"/>
+              <w:rPr>
+                <w:rFonts w:ascii="Times New Roman" w:hAnsi="Times New Roman" w:cs="Times New Roman"/>
+              </w:rPr>
+            </w:pPr>
+            <w:r>
+              <w:rPr>
+                <w:noProof/>
+              </w:rPr>
+              <w:drawing>
+                <wp:inline distT="0" distB="0" distL="0" distR="0" wp14:anchorId="59B5DB03" wp14:editId="302B6371">
+                  <wp:extent cx="139065" cy="142875"/>
+                  <wp:effectExtent l="0" t="0" r="0" b="9525"/>
+                  <wp:docPr id="2036865360" name="Picture 4" descr="A green and red check mark icons&#10;&#10;AI-generated content may be incorrect."/>
+                  <wp:cNvGraphicFramePr>
+                    <a:graphicFrameLocks xmlns:a="http://schemas.openxmlformats.org/drawingml/2006/main" noChangeAspect="1"/>
+                  </wp:cNvGraphicFramePr>
+                  <a:graphic xmlns:a="http://schemas.openxmlformats.org/drawingml/2006/main">
+                    <a:graphicData uri="http://schemas.openxmlformats.org/drawingml/2006/picture">
+                      <pic:pic xmlns:pic="http://schemas.openxmlformats.org/drawingml/2006/picture">
+                        <pic:nvPicPr>
+                          <pic:cNvPr id="0" name="Picture 3" descr="A green and red check mark icons&#10;&#10;AI-generated content may be incorrect."/>
+                          <pic:cNvPicPr>
+                            <a:picLocks noChangeAspect="1" noChangeArrowheads="1"/>
+                          </pic:cNvPicPr>
+                        </pic:nvPicPr>
+                        <pic:blipFill>
+                          <a:blip r:embed="rId25" cstate="print">
+                            <a:extLst>
+                              <a:ext uri="{28A0092B-C50C-407E-A947-70E740481C1C}">
+                                <a14:useLocalDpi xmlns:a14="http://schemas.microsoft.com/office/drawing/2010/main" val="0"/>
+                              </a:ext>
+                            </a:extLst>
+                          </a:blip>
+                          <a:srcRect l="54570" t="6444" r="6277" b="6329"/>
+                          <a:stretch>
+                            <a:fillRect/>
+                          </a:stretch>
+                        </pic:blipFill>
+                        <pic:spPr bwMode="auto">
+                          <a:xfrm>
+                            <a:off x="0" y="0"/>
+                            <a:ext cx="139065" cy="142875"/>
+                          </a:xfrm>
+                          <a:prstGeom prst="rect">
+                            <a:avLst/>
+                          </a:prstGeom>
+                          <a:noFill/>
+                          <a:ln>
+                            <a:noFill/>
+                          </a:ln>
+                        </pic:spPr>
+                      </pic:pic>
+                    </a:graphicData>
+                  </a:graphic>
+                </wp:inline>
+              </w:drawing>
+            </w:r>
+          </w:p>
+        </w:tc>
+        <w:tc>
+          <w:tcPr>
+            <w:tcW w:w="1472" w:type="dxa"/>
+          </w:tcPr>
+          <w:p>
+            <w:pPr>
+              <w:pStyle w:val="NoSpacing"/>
+              <w:jc w:val="center"/>
+              <w:rPr>
+                <w:rFonts w:ascii="Times New Roman" w:hAnsi="Times New Roman" w:cs="Times New Roman"/>
+              </w:rPr>
+            </w:pPr>
+            <w:r>
+              <w:rPr>
+                <w:noProof/>
+              </w:rPr>
+              <w:drawing>
+                <wp:inline distT="0" distB="0" distL="0" distR="0" wp14:anchorId="6118BAA5" wp14:editId="15E292EE">
+                  <wp:extent cx="139065" cy="142875"/>
+                  <wp:effectExtent l="0" t="0" r="0" b="9525"/>
+                  <wp:docPr id="542865274" name="Picture 4" descr="A green and red check mark icons&#10;&#10;AI-generated content may be incorrect."/>
+                  <wp:cNvGraphicFramePr>
+                    <a:graphicFrameLocks xmlns:a="http://schemas.openxmlformats.org/drawingml/2006/main" noChangeAspect="1"/>
+                  </wp:cNvGraphicFramePr>
+                  <a:graphic xmlns:a="http://schemas.openxmlformats.org/drawingml/2006/main">
+                    <a:graphicData uri="http://schemas.openxmlformats.org/drawingml/2006/picture">
+                      <pic:pic xmlns:pic="http://schemas.openxmlformats.org/drawingml/2006/picture">
+                        <pic:nvPicPr>
+                          <pic:cNvPr id="0" name="Picture 3" descr="A green and red check mark icons&#10;&#10;AI-generated content may be incorrect."/>
+                          <pic:cNvPicPr>
+                            <a:picLocks noChangeAspect="1" noChangeArrowheads="1"/>
+                          </pic:cNvPicPr>
+                        </pic:nvPicPr>
+                        <pic:blipFill>
+                          <a:blip r:embed="rId25" cstate="print">
+                            <a:extLst>
+                              <a:ext uri="{28A0092B-C50C-407E-A947-70E740481C1C}">
+                                <a14:useLocalDpi xmlns:a14="http://schemas.microsoft.com/office/drawing/2010/main" val="0"/>
+                              </a:ext>
+                            </a:extLst>
+                          </a:blip>
+                          <a:srcRect l="54570" t="6444" r="6277" b="6329"/>
+                          <a:stretch>
+                            <a:fillRect/>
+                          </a:stretch>
+                        </pic:blipFill>
+                        <pic:spPr bwMode="auto">
+                          <a:xfrm>
+                            <a:off x="0" y="0"/>
+                            <a:ext cx="139065" cy="142875"/>
+                          </a:xfrm>
+                          <a:prstGeom prst="rect">
+                            <a:avLst/>
+                          </a:prstGeom>
+                          <a:noFill/>
+                          <a:ln>
+                            <a:noFill/>
+                          </a:ln>
+                        </pic:spPr>
+                      </pic:pic>
+                    </a:graphicData>
+                  </a:graphic>
+                </wp:inline>
+              </w:drawing>
+            </w:r>
+          </w:p>
+        </w:tc>
+        <w:tc>
+          <w:tcPr>
+            <w:tcW w:w="1471" w:type="dxa"/>
+          </w:tcPr>
+          <w:p>
+            <w:pPr>
+              <w:pStyle w:val="NoSpacing"/>
+              <w:jc w:val="center"/>
+              <w:rPr>
+                <w:rFonts w:ascii="Times New Roman" w:hAnsi="Times New Roman" w:cs="Times New Roman"/>
+              </w:rPr>
+            </w:pPr>
+            <w:r>
+              <w:rPr>
+                <w:noProof/>
+              </w:rPr>
+              <w:drawing>
+                <wp:inline distT="0" distB="0" distL="0" distR="0" wp14:anchorId="220F47C9" wp14:editId="75854CDC">
+                  <wp:extent cx="139065" cy="142875"/>
+                  <wp:effectExtent l="0" t="0" r="0" b="9525"/>
+                  <wp:docPr id="1600307547" name="Picture 4" descr="A green and red check mark icons&#10;&#10;AI-generated content may be incorrect."/>
+                  <wp:cNvGraphicFramePr>
+                    <a:graphicFrameLocks xmlns:a="http://schemas.openxmlformats.org/drawingml/2006/main" noChangeAspect="1"/>
+                  </wp:cNvGraphicFramePr>
+                  <a:graphic xmlns:a="http://schemas.openxmlformats.org/drawingml/2006/main">
+                    <a:graphicData uri="http://schemas.openxmlformats.org/drawingml/2006/picture">
+                      <pic:pic xmlns:pic="http://schemas.openxmlformats.org/drawingml/2006/picture">
+                        <pic:nvPicPr>
+                          <pic:cNvPr id="0" name="Picture 3" descr="A green and red check mark icons&#10;&#10;AI-generated content may be incorrect."/>
+                          <pic:cNvPicPr>
+                            <a:picLocks noChangeAspect="1" noChangeArrowheads="1"/>
+                          </pic:cNvPicPr>
+                        </pic:nvPicPr>
+                        <pic:blipFill>
+                          <a:blip r:embed="rId25" cstate="print">
+                            <a:extLst>
+                              <a:ext uri="{28A0092B-C50C-407E-A947-70E740481C1C}">
+                                <a14:useLocalDpi xmlns:a14="http://schemas.microsoft.com/office/drawing/2010/main" val="0"/>
+                              </a:ext>
+                            </a:extLst>
+                          </a:blip>
+                          <a:srcRect l="54570" t="6444" r="6277" b="6329"/>
+                          <a:stretch>
+                            <a:fillRect/>
+                          </a:stretch>
+                        </pic:blipFill>
+                        <pic:spPr bwMode="auto">
+                          <a:xfrm>
+                            <a:off x="0" y="0"/>
+                            <a:ext cx="139065" cy="142875"/>
+                          </a:xfrm>
+                          <a:prstGeom prst="rect">
+                            <a:avLst/>
+                          </a:prstGeom>
+                          <a:noFill/>
+                          <a:ln>
+                            <a:noFill/>
+                          </a:ln>
+                        </pic:spPr>
+                      </pic:pic>
+                    </a:graphicData>
+                  </a:graphic>
+                </wp:inline>
+              </w:drawing>
+            </w:r>
+          </w:p>
+        </w:tc>
+        <w:tc>
+          <w:tcPr>
+            <w:tcW w:w="1472" w:type="dxa"/>
+          </w:tcPr>
+          <w:p>
+            <w:pPr>
+              <w:pStyle w:val="NoSpacing"/>
+              <w:jc w:val="center"/>
+              <w:rPr>
+                <w:rFonts w:ascii="Times New Roman" w:hAnsi="Times New Roman" w:cs="Times New Roman"/>
+              </w:rPr>
+            </w:pPr>
+            <w:r>
+              <w:rPr>
+                <w:rFonts w:ascii="Times New Roman" w:hAnsi="Times New Roman" w:cs="Times New Roman"/>
+                <w:noProof/>
+              </w:rPr>
+              <w:drawing>
+                <wp:inline distT="0" distB="0" distL="0" distR="0" wp14:anchorId="4576D6E7" wp14:editId="6114C98F">
+                  <wp:extent cx="137160" cy="139872"/>
+                  <wp:effectExtent l="0" t="0" r="0" b="0"/>
+                  <wp:docPr id="2094515061" name="Picture 3" descr="A green and red check mark icons&#10;&#10;AI-generated content may be incorrect."/>
+                  <wp:cNvGraphicFramePr>
+                    <a:graphicFrameLocks xmlns:a="http://schemas.openxmlformats.org/drawingml/2006/main" noChangeAspect="1"/>
+                  </wp:cNvGraphicFramePr>
+                  <a:graphic xmlns:a="http://schemas.openxmlformats.org/drawingml/2006/main">
+                    <a:graphicData uri="http://schemas.openxmlformats.org/drawingml/2006/picture">
+                      <pic:pic xmlns:pic="http://schemas.openxmlformats.org/drawingml/2006/picture">
+                        <pic:nvPicPr>
+                          <pic:cNvPr id="1749367487" name="Picture 3" descr="A green and red check mark icons&#10;&#10;AI-generated content may be incorrect."/>
+                          <pic:cNvPicPr/>
+                        </pic:nvPicPr>
+                        <pic:blipFill rotWithShape="1">
+                          <a:blip r:embed="rId26" cstate="print">
+                            <a:extLst>
+                              <a:ext uri="{BEBA8EAE-BF5A-486C-A8C5-ECC9F3942E4B}">
+                                <a14:imgProps xmlns:a14="http://schemas.microsoft.com/office/drawing/2010/main">
+                                  <a14:imgLayer r:embed="rId27">
+                                    <a14:imgEffect>
+                                      <a14:backgroundRemoval t="10000" b="90000" l="4949" r="44541">
+                                        <a14:foregroundMark x1="24024" y1="23841" x2="24024" y2="23841"/>
+                                        <a14:foregroundMark x1="18318" y1="25166" x2="18318" y2="25166"/>
+                                        <a14:foregroundMark x1="15315" y1="29801" x2="15315" y2="29801"/>
+                                        <a14:foregroundMark x1="14414" y1="37748" x2="14414" y2="37748"/>
+                                        <a14:foregroundMark x1="13514" y1="29801" x2="20721" y2="23179"/>
+                                        <a14:foregroundMark x1="11111" y1="21192" x2="9009" y2="55629"/>
+                                        <a14:foregroundMark x1="9009" y1="55629" x2="16216" y2="87417"/>
+                                        <a14:foregroundMark x1="16216" y1="87417" x2="31832" y2="88079"/>
+                                        <a14:foregroundMark x1="31832" y1="88079" x2="41441" y2="50331"/>
+                                        <a14:foregroundMark x1="41441" y1="50331" x2="37237" y2="12583"/>
+                                        <a14:foregroundMark x1="37237" y1="12583" x2="18619" y2="13907"/>
+                                        <a14:foregroundMark x1="18619" y1="13907" x2="9610" y2="27152"/>
+                                        <a14:foregroundMark x1="32733" y1="21854" x2="15315" y2="49669"/>
+                                        <a14:foregroundMark x1="15315" y1="49669" x2="25225" y2="25828"/>
+                                      </a14:backgroundRemoval>
+                                    </a14:imgEffect>
+                                  </a14:imgLayer>
+                                </a14:imgProps>
+                              </a:ext>
+                              <a:ext uri="{28A0092B-C50C-407E-A947-70E740481C1C}">
+                                <a14:useLocalDpi xmlns:a14="http://schemas.microsoft.com/office/drawing/2010/main" val="0"/>
+                              </a:ext>
+                            </a:extLst>
+                          </a:blip>
+                          <a:srcRect l="6394" t="6263" r="55004" b="6926"/>
+                          <a:stretch>
+                            <a:fillRect/>
+                          </a:stretch>
+                        </pic:blipFill>
+                        <pic:spPr bwMode="auto">
+                          <a:xfrm>
+                            <a:off x="0" y="0"/>
+                            <a:ext cx="158565" cy="161700"/>
+                          </a:xfrm>
+                          <a:prstGeom prst="rect">
+                            <a:avLst/>
+                          </a:prstGeom>
+                          <a:ln>
+                            <a:noFill/>
+                          </a:ln>
+                          <a:extLst>
+                            <a:ext uri="{53640926-AAD7-44D8-BBD7-CCE9431645EC}">
+                              <a14:shadowObscured xmlns:a14="http://schemas.microsoft.com/office/drawing/2010/main"/>
+                            </a:ext>
+                          </a:extLst>
+                        </pic:spPr>
+                      </pic:pic>
+                    </a:graphicData>
+                  </a:graphic>
+                </wp:inline>
+              </w:drawing>
+            </w:r>
+          </w:p>
+        </w:tc>
+      </w:tr>
+      <w:tr>
+        <w:trPr>
+          <w:trHeight w:val="302"/>
+          <w:jc w:val="center"/>
+        </w:trPr>
+        <w:tc>
+          <w:tcPr>
+            <w:tcW w:w="1471" w:type="dxa"/>
+          </w:tcPr>
+          <w:p>
+            <w:pPr>
+              <w:pStyle w:val="NoSpacing"/>
+              <w:jc w:val="center"/>
+              <w:rPr>
+                <w:rFonts w:ascii="Times New Roman" w:hAnsi="Times New Roman" w:cs="Times New Roman"/>
+                <w:noProof/>
+              </w:rPr>
+            </w:pPr>
+            <w:r>
+              <w:rPr>
+                <w:noProof/>
+              </w:rPr>
+              <w:drawing>
+                <wp:inline distT="0" distB="0" distL="0" distR="0" wp14:anchorId="174343DF" wp14:editId="5447C9C7">
+                  <wp:extent cx="139065" cy="142875"/>
+                  <wp:effectExtent l="0" t="0" r="0" b="9525"/>
+                  <wp:docPr id="210872935" name="Picture 4" descr="A green and red check mark icons&#10;&#10;AI-generated content may be incorrect."/>
+                  <wp:cNvGraphicFramePr>
+                    <a:graphicFrameLocks xmlns:a="http://schemas.openxmlformats.org/drawingml/2006/main" noChangeAspect="1"/>
+                  </wp:cNvGraphicFramePr>
+                  <a:graphic xmlns:a="http://schemas.openxmlformats.org/drawingml/2006/main">
+                    <a:graphicData uri="http://schemas.openxmlformats.org/drawingml/2006/picture">
+                      <pic:pic xmlns:pic="http://schemas.openxmlformats.org/drawingml/2006/picture">
+                        <pic:nvPicPr>
+                          <pic:cNvPr id="0" name="Picture 3" descr="A green and red check mark icons&#10;&#10;AI-generated content may be incorrect."/>
+                          <pic:cNvPicPr>
+                            <a:picLocks noChangeAspect="1" noChangeArrowheads="1"/>
+                          </pic:cNvPicPr>
+                        </pic:nvPicPr>
+                        <pic:blipFill>
+                          <a:blip r:embed="rId25" cstate="print">
+                            <a:extLst>
+                              <a:ext uri="{28A0092B-C50C-407E-A947-70E740481C1C}">
+                                <a14:useLocalDpi xmlns:a14="http://schemas.microsoft.com/office/drawing/2010/main" val="0"/>
+                              </a:ext>
+                            </a:extLst>
+                          </a:blip>
+                          <a:srcRect l="54570" t="6444" r="6277" b="6329"/>
+                          <a:stretch>
+                            <a:fillRect/>
+                          </a:stretch>
+                        </pic:blipFill>
+                        <pic:spPr bwMode="auto">
+                          <a:xfrm>
+                            <a:off x="0" y="0"/>
+                            <a:ext cx="139065" cy="142875"/>
+                          </a:xfrm>
+                          <a:prstGeom prst="rect">
+                            <a:avLst/>
+                          </a:prstGeom>
+                          <a:noFill/>
+                          <a:ln>
+                            <a:noFill/>
+                          </a:ln>
+                        </pic:spPr>
+                      </pic:pic>
+                    </a:graphicData>
+                  </a:graphic>
+                </wp:inline>
+              </w:drawing>
+            </w:r>
+          </w:p>
+        </w:tc>
+        <w:tc>
+          <w:tcPr>
+            <w:tcW w:w="1472" w:type="dxa"/>
+          </w:tcPr>
+          <w:p>
+            <w:pPr>
+              <w:pStyle w:val="NoSpacing"/>
+              <w:jc w:val="center"/>
+              <w:rPr>
+                <w:rFonts w:ascii="Times New Roman" w:hAnsi="Times New Roman" w:cs="Times New Roman"/>
+              </w:rPr>
+            </w:pPr>
+            <w:r>
+              <w:rPr>
+                <w:rFonts w:ascii="Times New Roman" w:hAnsi="Times New Roman" w:cs="Times New Roman"/>
+                <w:noProof/>
+              </w:rPr>
+              <w:drawing>
+                <wp:inline distT="0" distB="0" distL="0" distR="0" wp14:anchorId="141DA02A" wp14:editId="18BE36C4">
+                  <wp:extent cx="137160" cy="139872"/>
+                  <wp:effectExtent l="0" t="0" r="0" b="0"/>
+                  <wp:docPr id="1647596099" name="Picture 3" descr="A green and red check mark icons&#10;&#10;AI-generated content may be incorrect."/>
+                  <wp:cNvGraphicFramePr>
+                    <a:graphicFrameLocks xmlns:a="http://schemas.openxmlformats.org/drawingml/2006/main" noChangeAspect="1"/>
+                  </wp:cNvGraphicFramePr>
+                  <a:graphic xmlns:a="http://schemas.openxmlformats.org/drawingml/2006/main">
+                    <a:graphicData uri="http://schemas.openxmlformats.org/drawingml/2006/picture">
+                      <pic:pic xmlns:pic="http://schemas.openxmlformats.org/drawingml/2006/picture">
+                        <pic:nvPicPr>
+                          <pic:cNvPr id="1749367487" name="Picture 3" descr="A green and red check mark icons&#10;&#10;AI-generated content may be incorrect."/>
+                          <pic:cNvPicPr/>
+                        </pic:nvPicPr>
+                        <pic:blipFill rotWithShape="1">
+                          <a:blip r:embed="rId26" cstate="print">
+                            <a:extLst>
+                              <a:ext uri="{BEBA8EAE-BF5A-486C-A8C5-ECC9F3942E4B}">
+                                <a14:imgProps xmlns:a14="http://schemas.microsoft.com/office/drawing/2010/main">
+                                  <a14:imgLayer r:embed="rId27">
+                                    <a14:imgEffect>
+                                      <a14:backgroundRemoval t="10000" b="90000" l="4949" r="44541">
+                                        <a14:foregroundMark x1="24024" y1="23841" x2="24024" y2="23841"/>
+                                        <a14:foregroundMark x1="18318" y1="25166" x2="18318" y2="25166"/>
+                                        <a14:foregroundMark x1="15315" y1="29801" x2="15315" y2="29801"/>
+                                        <a14:foregroundMark x1="14414" y1="37748" x2="14414" y2="37748"/>
+                                        <a14:foregroundMark x1="13514" y1="29801" x2="20721" y2="23179"/>
+                                        <a14:foregroundMark x1="11111" y1="21192" x2="9009" y2="55629"/>
+                                        <a14:foregroundMark x1="9009" y1="55629" x2="16216" y2="87417"/>
+                                        <a14:foregroundMark x1="16216" y1="87417" x2="31832" y2="88079"/>
+                                        <a14:foregroundMark x1="31832" y1="88079" x2="41441" y2="50331"/>
+                                        <a14:foregroundMark x1="41441" y1="50331" x2="37237" y2="12583"/>
+                                        <a14:foregroundMark x1="37237" y1="12583" x2="18619" y2="13907"/>
+                                        <a14:foregroundMark x1="18619" y1="13907" x2="9610" y2="27152"/>
+                                        <a14:foregroundMark x1="32733" y1="21854" x2="15315" y2="49669"/>
+                                        <a14:foregroundMark x1="15315" y1="49669" x2="25225" y2="25828"/>
+                                      </a14:backgroundRemoval>
+                                    </a14:imgEffect>
+                                  </a14:imgLayer>
+                                </a14:imgProps>
+                              </a:ext>
+                              <a:ext uri="{28A0092B-C50C-407E-A947-70E740481C1C}">
+                                <a14:useLocalDpi xmlns:a14="http://schemas.microsoft.com/office/drawing/2010/main" val="0"/>
+                              </a:ext>
+                            </a:extLst>
+                          </a:blip>
+                          <a:srcRect l="6394" t="6263" r="55004" b="6926"/>
+                          <a:stretch>
+                            <a:fillRect/>
+                          </a:stretch>
+                        </pic:blipFill>
+                        <pic:spPr bwMode="auto">
+                          <a:xfrm>
+                            <a:off x="0" y="0"/>
+                            <a:ext cx="158565" cy="161700"/>
+                          </a:xfrm>
+                          <a:prstGeom prst="rect">
+                            <a:avLst/>
+                          </a:prstGeom>
+                          <a:ln>
+                            <a:noFill/>
+                          </a:ln>
+                          <a:extLst>
+                            <a:ext uri="{53640926-AAD7-44D8-BBD7-CCE9431645EC}">
+                              <a14:shadowObscured xmlns:a14="http://schemas.microsoft.com/office/drawing/2010/main"/>
+                            </a:ext>
+                          </a:extLst>
+                        </pic:spPr>
+                      </pic:pic>
+                    </a:graphicData>
+                  </a:graphic>
+                </wp:inline>
+              </w:drawing>
+            </w:r>
+          </w:p>
+        </w:tc>
+        <w:tc>
+          <w:tcPr>
+            <w:tcW w:w="1471" w:type="dxa"/>
+          </w:tcPr>
+          <w:p>
+            <w:pPr>
+              <w:pStyle w:val="NoSpacing"/>
+              <w:jc w:val="center"/>
+              <w:rPr>
+                <w:rFonts w:ascii="Times New Roman" w:hAnsi="Times New Roman" w:cs="Times New Roman"/>
+              </w:rPr>
+            </w:pPr>
+            <w:r>
+              <w:rPr>
+                <w:rFonts w:ascii="Times New Roman" w:hAnsi="Times New Roman" w:cs="Times New Roman"/>
+                <w:noProof/>
+              </w:rPr>
+              <w:drawing>
+                <wp:inline distT="0" distB="0" distL="0" distR="0" wp14:anchorId="06B86AC6" wp14:editId="141F8857">
+                  <wp:extent cx="137160" cy="139872"/>
+                  <wp:effectExtent l="0" t="0" r="0" b="0"/>
+                  <wp:docPr id="2131378243" name="Picture 3" descr="A green and red check mark icons&#10;&#10;AI-generated content may be incorrect."/>
+                  <wp:cNvGraphicFramePr>
+                    <a:graphicFrameLocks xmlns:a="http://schemas.openxmlformats.org/drawingml/2006/main" noChangeAspect="1"/>
+                  </wp:cNvGraphicFramePr>
+                  <a:graphic xmlns:a="http://schemas.openxmlformats.org/drawingml/2006/main">
+                    <a:graphicData uri="http://schemas.openxmlformats.org/drawingml/2006/picture">
+                      <pic:pic xmlns:pic="http://schemas.openxmlformats.org/drawingml/2006/picture">
+                        <pic:nvPicPr>
+                          <pic:cNvPr id="1749367487" name="Picture 3" descr="A green and red check mark icons&#10;&#10;AI-generated content may be incorrect."/>
+                          <pic:cNvPicPr/>
+                        </pic:nvPicPr>
+                        <pic:blipFill rotWithShape="1">
+                          <a:blip r:embed="rId26" cstate="print">
+                            <a:extLst>
+                              <a:ext uri="{BEBA8EAE-BF5A-486C-A8C5-ECC9F3942E4B}">
+                                <a14:imgProps xmlns:a14="http://schemas.microsoft.com/office/drawing/2010/main">
+                                  <a14:imgLayer r:embed="rId27">
+                                    <a14:imgEffect>
+                                      <a14:backgroundRemoval t="10000" b="90000" l="4949" r="44541">
+                                        <a14:foregroundMark x1="24024" y1="23841" x2="24024" y2="23841"/>
+                                        <a14:foregroundMark x1="18318" y1="25166" x2="18318" y2="25166"/>
+                                        <a14:foregroundMark x1="15315" y1="29801" x2="15315" y2="29801"/>
+                                        <a14:foregroundMark x1="14414" y1="37748" x2="14414" y2="37748"/>
+                                        <a14:foregroundMark x1="13514" y1="29801" x2="20721" y2="23179"/>
+                                        <a14:foregroundMark x1="11111" y1="21192" x2="9009" y2="55629"/>
+                                        <a14:foregroundMark x1="9009" y1="55629" x2="16216" y2="87417"/>
+                                        <a14:foregroundMark x1="16216" y1="87417" x2="31832" y2="88079"/>
+                                        <a14:foregroundMark x1="31832" y1="88079" x2="41441" y2="50331"/>
+                                        <a14:foregroundMark x1="41441" y1="50331" x2="37237" y2="12583"/>
+                                        <a14:foregroundMark x1="37237" y1="12583" x2="18619" y2="13907"/>
+                                        <a14:foregroundMark x1="18619" y1="13907" x2="9610" y2="27152"/>
+                                        <a14:foregroundMark x1="32733" y1="21854" x2="15315" y2="49669"/>
+                                        <a14:foregroundMark x1="15315" y1="49669" x2="25225" y2="25828"/>
+                                      </a14:backgroundRemoval>
+                                    </a14:imgEffect>
+                                  </a14:imgLayer>
+                                </a14:imgProps>
+                              </a:ext>
+                              <a:ext uri="{28A0092B-C50C-407E-A947-70E740481C1C}">
+                                <a14:useLocalDpi xmlns:a14="http://schemas.microsoft.com/office/drawing/2010/main" val="0"/>
+                              </a:ext>
+                            </a:extLst>
+                          </a:blip>
+                          <a:srcRect l="6394" t="6263" r="55004" b="6926"/>
+                          <a:stretch>
+                            <a:fillRect/>
+                          </a:stretch>
+                        </pic:blipFill>
+                        <pic:spPr bwMode="auto">
+                          <a:xfrm>
+                            <a:off x="0" y="0"/>
+                            <a:ext cx="158565" cy="161700"/>
+                          </a:xfrm>
+                          <a:prstGeom prst="rect">
+                            <a:avLst/>
+                          </a:prstGeom>
+                          <a:ln>
+                            <a:noFill/>
+                          </a:ln>
+                          <a:extLst>
+                            <a:ext uri="{53640926-AAD7-44D8-BBD7-CCE9431645EC}">
+                              <a14:shadowObscured xmlns:a14="http://schemas.microsoft.com/office/drawing/2010/main"/>
+                            </a:ext>
+                          </a:extLst>
+                        </pic:spPr>
+                      </pic:pic>
+                    </a:graphicData>
+                  </a:graphic>
+                </wp:inline>
+              </w:drawing>
+            </w:r>
+          </w:p>
+        </w:tc>
+        <w:tc>
+          <w:tcPr>
+            <w:tcW w:w="1472" w:type="dxa"/>
+          </w:tcPr>
+          <w:p>
+            <w:pPr>
+              <w:pStyle w:val="NoSpacing"/>
+              <w:jc w:val="center"/>
+              <w:rPr>
+                <w:rFonts w:ascii="Times New Roman" w:hAnsi="Times New Roman" w:cs="Times New Roman"/>
+              </w:rPr>
+            </w:pPr>
+            <w:r>
+              <w:rPr>
+                <w:rFonts w:ascii="Times New Roman" w:hAnsi="Times New Roman" w:cs="Times New Roman"/>
+                <w:noProof/>
+              </w:rPr>
+              <w:drawing>
+                <wp:inline distT="0" distB="0" distL="0" distR="0" wp14:anchorId="5B0E4C68" wp14:editId="6DA9549A">
+                  <wp:extent cx="137160" cy="139872"/>
+                  <wp:effectExtent l="0" t="0" r="0" b="0"/>
+                  <wp:docPr id="112374880" name="Picture 3" descr="A green and red check mark icons&#10;&#10;AI-generated content may be incorrect."/>
+                  <wp:cNvGraphicFramePr>
+                    <a:graphicFrameLocks xmlns:a="http://schemas.openxmlformats.org/drawingml/2006/main" noChangeAspect="1"/>
+                  </wp:cNvGraphicFramePr>
+                  <a:graphic xmlns:a="http://schemas.openxmlformats.org/drawingml/2006/main">
+                    <a:graphicData uri="http://schemas.openxmlformats.org/drawingml/2006/picture">
+                      <pic:pic xmlns:pic="http://schemas.openxmlformats.org/drawingml/2006/picture">
+                        <pic:nvPicPr>
+                          <pic:cNvPr id="1749367487" name="Picture 3" descr="A green and red check mark icons&#10;&#10;AI-generated content may be incorrect."/>
+                          <pic:cNvPicPr/>
+                        </pic:nvPicPr>
+                        <pic:blipFill rotWithShape="1">
+                          <a:blip r:embed="rId26" cstate="print">
+                            <a:extLst>
+                              <a:ext uri="{BEBA8EAE-BF5A-486C-A8C5-ECC9F3942E4B}">
+                                <a14:imgProps xmlns:a14="http://schemas.microsoft.com/office/drawing/2010/main">
+                                  <a14:imgLayer r:embed="rId27">
+                                    <a14:imgEffect>
+                                      <a14:backgroundRemoval t="10000" b="90000" l="4949" r="44541">
+                                        <a14:foregroundMark x1="24024" y1="23841" x2="24024" y2="23841"/>
+                                        <a14:foregroundMark x1="18318" y1="25166" x2="18318" y2="25166"/>
+                                        <a14:foregroundMark x1="15315" y1="29801" x2="15315" y2="29801"/>
+                                        <a14:foregroundMark x1="14414" y1="37748" x2="14414" y2="37748"/>
+                                        <a14:foregroundMark x1="13514" y1="29801" x2="20721" y2="23179"/>
+                                        <a14:foregroundMark x1="11111" y1="21192" x2="9009" y2="55629"/>
+                                        <a14:foregroundMark x1="9009" y1="55629" x2="16216" y2="87417"/>
+                                        <a14:foregroundMark x1="16216" y1="87417" x2="31832" y2="88079"/>
+                                        <a14:foregroundMark x1="31832" y1="88079" x2="41441" y2="50331"/>
+                                        <a14:foregroundMark x1="41441" y1="50331" x2="37237" y2="12583"/>
+                                        <a14:foregroundMark x1="37237" y1="12583" x2="18619" y2="13907"/>
+                                        <a14:foregroundMark x1="18619" y1="13907" x2="9610" y2="27152"/>
+                                        <a14:foregroundMark x1="32733" y1="21854" x2="15315" y2="49669"/>
+                                        <a14:foregroundMark x1="15315" y1="49669" x2="25225" y2="25828"/>
+                                      </a14:backgroundRemoval>
+                                    </a14:imgEffect>
+                                  </a14:imgLayer>
+                                </a14:imgProps>
+                              </a:ext>
+                              <a:ext uri="{28A0092B-C50C-407E-A947-70E740481C1C}">
+                                <a14:useLocalDpi xmlns:a14="http://schemas.microsoft.com/office/drawing/2010/main" val="0"/>
+                              </a:ext>
+                            </a:extLst>
+                          </a:blip>
+                          <a:srcRect l="6394" t="6263" r="55004" b="6926"/>
+                          <a:stretch>
+                            <a:fillRect/>
+                          </a:stretch>
+                        </pic:blipFill>
+                        <pic:spPr bwMode="auto">
+                          <a:xfrm>
+                            <a:off x="0" y="0"/>
+                            <a:ext cx="158565" cy="161700"/>
+                          </a:xfrm>
+                          <a:prstGeom prst="rect">
+                            <a:avLst/>
+                          </a:prstGeom>
+                          <a:ln>
+                            <a:noFill/>
+                          </a:ln>
+                          <a:extLst>
+                            <a:ext uri="{53640926-AAD7-44D8-BBD7-CCE9431645EC}">
+                              <a14:shadowObscured xmlns:a14="http://schemas.microsoft.com/office/drawing/2010/main"/>
+                            </a:ext>
+                          </a:extLst>
+                        </pic:spPr>
+                      </pic:pic>
+                    </a:graphicData>
+                  </a:graphic>
+                </wp:inline>
+              </w:drawing>
+            </w:r>
+          </w:p>
+        </w:tc>
+      </w:tr>
+      <w:tr>
+        <w:trPr>
+          <w:trHeight w:val="313"/>
+          <w:jc w:val="center"/>
+        </w:trPr>
+        <w:tc>
+          <w:tcPr>
+            <w:tcW w:w="1471" w:type="dxa"/>
+          </w:tcPr>
+          <w:p>
+            <w:pPr>
+              <w:pStyle w:val="NoSpacing"/>
+              <w:jc w:val="center"/>
+              <w:rPr>
+                <w:rFonts w:ascii="Times New Roman" w:hAnsi="Times New Roman" w:cs="Times New Roman"/>
+              </w:rPr>
+            </w:pPr>
+            <w:r>
+              <w:rPr>
+                <w:rFonts w:ascii="Times New Roman" w:hAnsi="Times New Roman" w:cs="Times New Roman"/>
+                <w:noProof/>
+              </w:rPr>
+              <w:drawing>
+                <wp:inline distT="0" distB="0" distL="0" distR="0" wp14:anchorId="280EE3E1" wp14:editId="154AB25D">
+                  <wp:extent cx="137160" cy="139872"/>
+                  <wp:effectExtent l="0" t="0" r="0" b="0"/>
+                  <wp:docPr id="1749367487" name="Picture 3" descr="A green and red check mark icons&#10;&#10;AI-generated content may be incorrect."/>
+                  <wp:cNvGraphicFramePr>
+                    <a:graphicFrameLocks xmlns:a="http://schemas.openxmlformats.org/drawingml/2006/main" noChangeAspect="1"/>
+                  </wp:cNvGraphicFramePr>
+                  <a:graphic xmlns:a="http://schemas.openxmlformats.org/drawingml/2006/main">
+                    <a:graphicData uri="http://schemas.openxmlformats.org/drawingml/2006/picture">
+                      <pic:pic xmlns:pic="http://schemas.openxmlformats.org/drawingml/2006/picture">
+                        <pic:nvPicPr>
+                          <pic:cNvPr id="1749367487" name="Picture 3" descr="A green and red check mark icons&#10;&#10;AI-generated content may be incorrect."/>
+                          <pic:cNvPicPr/>
+                        </pic:nvPicPr>
+                        <pic:blipFill rotWithShape="1">
+                          <a:blip r:embed="rId26" cstate="print">
+                            <a:extLst>
+                              <a:ext uri="{BEBA8EAE-BF5A-486C-A8C5-ECC9F3942E4B}">
+                                <a14:imgProps xmlns:a14="http://schemas.microsoft.com/office/drawing/2010/main">
+                                  <a14:imgLayer r:embed="rId27">
+                                    <a14:imgEffect>
+                                      <a14:backgroundRemoval t="10000" b="90000" l="4949" r="44541">
+                                        <a14:foregroundMark x1="24024" y1="23841" x2="24024" y2="23841"/>
+                                        <a14:foregroundMark x1="18318" y1="25166" x2="18318" y2="25166"/>
+                                        <a14:foregroundMark x1="15315" y1="29801" x2="15315" y2="29801"/>
+                                        <a14:foregroundMark x1="14414" y1="37748" x2="14414" y2="37748"/>
+                                        <a14:foregroundMark x1="13514" y1="29801" x2="20721" y2="23179"/>
+                                        <a14:foregroundMark x1="11111" y1="21192" x2="9009" y2="55629"/>
+                                        <a14:foregroundMark x1="9009" y1="55629" x2="16216" y2="87417"/>
+                                        <a14:foregroundMark x1="16216" y1="87417" x2="31832" y2="88079"/>
+                                        <a14:foregroundMark x1="31832" y1="88079" x2="41441" y2="50331"/>
+                                        <a14:foregroundMark x1="41441" y1="50331" x2="37237" y2="12583"/>
+                                        <a14:foregroundMark x1="37237" y1="12583" x2="18619" y2="13907"/>
+                                        <a14:foregroundMark x1="18619" y1="13907" x2="9610" y2="27152"/>
+                                        <a14:foregroundMark x1="32733" y1="21854" x2="15315" y2="49669"/>
+                                        <a14:foregroundMark x1="15315" y1="49669" x2="25225" y2="25828"/>
+                                      </a14:backgroundRemoval>
+                                    </a14:imgEffect>
+                                  </a14:imgLayer>
+                                </a14:imgProps>
+                              </a:ext>
+                              <a:ext uri="{28A0092B-C50C-407E-A947-70E740481C1C}">
+                                <a14:useLocalDpi xmlns:a14="http://schemas.microsoft.com/office/drawing/2010/main" val="0"/>
+                              </a:ext>
+                            </a:extLst>
+                          </a:blip>
+                          <a:srcRect l="6394" t="6263" r="55004" b="6926"/>
+                          <a:stretch>
+                            <a:fillRect/>
+                          </a:stretch>
+                        </pic:blipFill>
+                        <pic:spPr bwMode="auto">
+                          <a:xfrm>
+                            <a:off x="0" y="0"/>
+                            <a:ext cx="158565" cy="161700"/>
+                          </a:xfrm>
+                          <a:prstGeom prst="rect">
+                            <a:avLst/>
+                          </a:prstGeom>
+                          <a:ln>
+                            <a:noFill/>
+                          </a:ln>
+                          <a:extLst>
+                            <a:ext uri="{53640926-AAD7-44D8-BBD7-CCE9431645EC}">
+                              <a14:shadowObscured xmlns:a14="http://schemas.microsoft.com/office/drawing/2010/main"/>
+                            </a:ext>
+                          </a:extLst>
+                        </pic:spPr>
+                      </pic:pic>
+                    </a:graphicData>
+                  </a:graphic>
+                </wp:inline>
+              </w:drawing>
+            </w:r>
+          </w:p>
+        </w:tc>
+        <w:tc>
+          <w:tcPr>
+            <w:tcW w:w="1472" w:type="dxa"/>
+          </w:tcPr>
+          <w:p>
+            <w:pPr>
+              <w:pStyle w:val="NoSpacing"/>
+              <w:jc w:val="center"/>
+              <w:rPr>
+                <w:rFonts w:ascii="Times New Roman" w:hAnsi="Times New Roman" w:cs="Times New Roman"/>
+              </w:rPr>
+            </w:pPr>
+            <w:r>
+              <w:rPr>
+                <w:noProof/>
+              </w:rPr>
+              <w:drawing>
+                <wp:inline distT="0" distB="0" distL="0" distR="0" wp14:anchorId="4A937E68" wp14:editId="3BE9D986">
+                  <wp:extent cx="139065" cy="142875"/>
+                  <wp:effectExtent l="0" t="0" r="0" b="9525"/>
+                  <wp:docPr id="1033201872" name="Picture 4" descr="A green and red check mark icons&#10;&#10;AI-generated content may be incorrect."/>
+                  <wp:cNvGraphicFramePr>
+                    <a:graphicFrameLocks xmlns:a="http://schemas.openxmlformats.org/drawingml/2006/main" noChangeAspect="1"/>
+                  </wp:cNvGraphicFramePr>
+                  <a:graphic xmlns:a="http://schemas.openxmlformats.org/drawingml/2006/main">
+                    <a:graphicData uri="http://schemas.openxmlformats.org/drawingml/2006/picture">
+                      <pic:pic xmlns:pic="http://schemas.openxmlformats.org/drawingml/2006/picture">
+                        <pic:nvPicPr>
+                          <pic:cNvPr id="0" name="Picture 3" descr="A green and red check mark icons&#10;&#10;AI-generated content may be incorrect."/>
+                          <pic:cNvPicPr>
+                            <a:picLocks noChangeAspect="1" noChangeArrowheads="1"/>
+                          </pic:cNvPicPr>
+                        </pic:nvPicPr>
+                        <pic:blipFill>
+                          <a:blip r:embed="rId25" cstate="print">
+                            <a:extLst>
+                              <a:ext uri="{28A0092B-C50C-407E-A947-70E740481C1C}">
+                                <a14:useLocalDpi xmlns:a14="http://schemas.microsoft.com/office/drawing/2010/main" val="0"/>
+                              </a:ext>
+                            </a:extLst>
+                          </a:blip>
+                          <a:srcRect l="54570" t="6444" r="6277" b="6329"/>
+                          <a:stretch>
+                            <a:fillRect/>
+                          </a:stretch>
+                        </pic:blipFill>
+                        <pic:spPr bwMode="auto">
+                          <a:xfrm>
+                            <a:off x="0" y="0"/>
+                            <a:ext cx="139065" cy="142875"/>
+                          </a:xfrm>
+                          <a:prstGeom prst="rect">
+                            <a:avLst/>
+                          </a:prstGeom>
+                          <a:noFill/>
+                          <a:ln>
+                            <a:noFill/>
+                          </a:ln>
+                        </pic:spPr>
+                      </pic:pic>
+                    </a:graphicData>
+                  </a:graphic>
+                </wp:inline>
+              </w:drawing>
+            </w:r>
+          </w:p>
+        </w:tc>
+        <w:tc>
+          <w:tcPr>
+            <w:tcW w:w="1471" w:type="dxa"/>
+          </w:tcPr>
+          <w:p>
+            <w:pPr>
+              <w:pStyle w:val="NoSpacing"/>
+              <w:jc w:val="center"/>
+              <w:rPr>
+                <w:rFonts w:ascii="Times New Roman" w:hAnsi="Times New Roman" w:cs="Times New Roman"/>
+              </w:rPr>
+            </w:pPr>
+            <w:r>
+              <w:rPr>
+                <w:noProof/>
+              </w:rPr>
+              <w:drawing>
+                <wp:inline distT="0" distB="0" distL="0" distR="0" wp14:anchorId="3FBA9659" wp14:editId="3660D576">
+                  <wp:extent cx="139065" cy="142875"/>
+                  <wp:effectExtent l="0" t="0" r="0" b="9525"/>
+                  <wp:docPr id="1437426242" name="Picture 4" descr="A green and red check mark icons&#10;&#10;AI-generated content may be incorrect."/>
+                  <wp:cNvGraphicFramePr>
+                    <a:graphicFrameLocks xmlns:a="http://schemas.openxmlformats.org/drawingml/2006/main" noChangeAspect="1"/>
+                  </wp:cNvGraphicFramePr>
+                  <a:graphic xmlns:a="http://schemas.openxmlformats.org/drawingml/2006/main">
+                    <a:graphicData uri="http://schemas.openxmlformats.org/drawingml/2006/picture">
+                      <pic:pic xmlns:pic="http://schemas.openxmlformats.org/drawingml/2006/picture">
+                        <pic:nvPicPr>
+                          <pic:cNvPr id="0" name="Picture 3" descr="A green and red check mark icons&#10;&#10;AI-generated content may be incorrect."/>
+                          <pic:cNvPicPr>
+                            <a:picLocks noChangeAspect="1" noChangeArrowheads="1"/>
+                          </pic:cNvPicPr>
+                        </pic:nvPicPr>
+                        <pic:blipFill>
+                          <a:blip r:embed="rId25" cstate="print">
+                            <a:extLst>
+                              <a:ext uri="{28A0092B-C50C-407E-A947-70E740481C1C}">
+                                <a14:useLocalDpi xmlns:a14="http://schemas.microsoft.com/office/drawing/2010/main" val="0"/>
+                              </a:ext>
+                            </a:extLst>
+                          </a:blip>
+                          <a:srcRect l="54570" t="6444" r="6277" b="6329"/>
+                          <a:stretch>
+                            <a:fillRect/>
+                          </a:stretch>
+                        </pic:blipFill>
+                        <pic:spPr bwMode="auto">
+                          <a:xfrm>
+                            <a:off x="0" y="0"/>
+                            <a:ext cx="139065" cy="142875"/>
+                          </a:xfrm>
+                          <a:prstGeom prst="rect">
+                            <a:avLst/>
+                          </a:prstGeom>
+                          <a:noFill/>
+                          <a:ln>
+                            <a:noFill/>
+                          </a:ln>
+                        </pic:spPr>
+                      </pic:pic>
+                    </a:graphicData>
+                  </a:graphic>
+                </wp:inline>
+              </w:drawing>
+            </w:r>
+          </w:p>
+        </w:tc>
+        <w:tc>
+          <w:tcPr>
+            <w:tcW w:w="1472" w:type="dxa"/>
+          </w:tcPr>
+          <w:p>
+            <w:pPr>
+              <w:pStyle w:val="NoSpacing"/>
+              <w:jc w:val="center"/>
+              <w:rPr>
+                <w:rFonts w:ascii="Times New Roman" w:hAnsi="Times New Roman" w:cs="Times New Roman"/>
+              </w:rPr>
+            </w:pPr>
+            <w:r>
+              <w:rPr>
+                <w:noProof/>
+              </w:rPr>
+              <w:drawing>
+                <wp:inline distT="0" distB="0" distL="0" distR="0" wp14:anchorId="314D65AD" wp14:editId="28CF5E49">
+                  <wp:extent cx="139065" cy="142875"/>
+                  <wp:effectExtent l="0" t="0" r="0" b="9525"/>
+                  <wp:docPr id="1784380542" name="Picture 4" descr="A green and red check mark icons&#10;&#10;AI-generated content may be incorrect."/>
+                  <wp:cNvGraphicFramePr>
+                    <a:graphicFrameLocks xmlns:a="http://schemas.openxmlformats.org/drawingml/2006/main" noChangeAspect="1"/>
+                  </wp:cNvGraphicFramePr>
+                  <a:graphic xmlns:a="http://schemas.openxmlformats.org/drawingml/2006/main">
+                    <a:graphicData uri="http://schemas.openxmlformats.org/drawingml/2006/picture">
+                      <pic:pic xmlns:pic="http://schemas.openxmlformats.org/drawingml/2006/picture">
+                        <pic:nvPicPr>
+                          <pic:cNvPr id="0" name="Picture 3" descr="A green and red check mark icons&#10;&#10;AI-generated content may be incorrect."/>
+                          <pic:cNvPicPr>
+                            <a:picLocks noChangeAspect="1" noChangeArrowheads="1"/>
+                          </pic:cNvPicPr>
+                        </pic:nvPicPr>
+                        <pic:blipFill>
+                          <a:blip r:embed="rId25" cstate="print">
+                            <a:extLst>
+                              <a:ext uri="{28A0092B-C50C-407E-A947-70E740481C1C}">
+                                <a14:useLocalDpi xmlns:a14="http://schemas.microsoft.com/office/drawing/2010/main" val="0"/>
+                              </a:ext>
+                            </a:extLst>
+                          </a:blip>
+                          <a:srcRect l="54570" t="6444" r="6277" b="6329"/>
+                          <a:stretch>
+                            <a:fillRect/>
+                          </a:stretch>
+                        </pic:blipFill>
+                        <pic:spPr bwMode="auto">
+                          <a:xfrm>
+                            <a:off x="0" y="0"/>
+                            <a:ext cx="139065" cy="142875"/>
+                          </a:xfrm>
+                          <a:prstGeom prst="rect">
+                            <a:avLst/>
+                          </a:prstGeom>
+                          <a:noFill/>
+                          <a:ln>
+                            <a:noFill/>
+                          </a:ln>
+                        </pic:spPr>
+                      </pic:pic>
+                    </a:graphicData>
+                  </a:graphic>
+                </wp:inline>
+              </w:drawing>
+            </w:r>
+          </w:p>
+        </w:tc>
+      </w:tr>
+      <w:tr>
+        <w:trPr>
+          <w:trHeight w:val="313"/>
+          <w:jc w:val="center"/>
+        </w:trPr>
+        <w:tc>
+          <w:tcPr>
+            <w:tcW w:w="1471" w:type="dxa"/>
+          </w:tcPr>
+          <w:p>
+            <w:pPr>
+              <w:pStyle w:val="NoSpacing"/>
+              <w:jc w:val="center"/>
+              <w:rPr>
+                <w:rFonts w:ascii="Times New Roman" w:hAnsi="Times New Roman" w:cs="Times New Roman"/>
+              </w:rPr>
+            </w:pPr>
+            <w:r>
+              <w:rPr>
+                <w:rFonts w:ascii="Times New Roman" w:hAnsi="Times New Roman" w:cs="Times New Roman"/>
+                <w:noProof/>
+              </w:rPr>
+              <w:drawing>
+                <wp:inline distT="0" distB="0" distL="0" distR="0" wp14:anchorId="4C79746A" wp14:editId="1EBBE1BA">
+                  <wp:extent cx="137160" cy="139872"/>
+                  <wp:effectExtent l="0" t="0" r="0" b="0"/>
+                  <wp:docPr id="92056648" name="Picture 3" descr="A green and red check mark icons&#10;&#10;AI-generated content may be incorrect."/>
+                  <wp:cNvGraphicFramePr>
+                    <a:graphicFrameLocks xmlns:a="http://schemas.openxmlformats.org/drawingml/2006/main" noChangeAspect="1"/>
+                  </wp:cNvGraphicFramePr>
+                  <a:graphic xmlns:a="http://schemas.openxmlformats.org/drawingml/2006/main">
+                    <a:graphicData uri="http://schemas.openxmlformats.org/drawingml/2006/picture">
+                      <pic:pic xmlns:pic="http://schemas.openxmlformats.org/drawingml/2006/picture">
+                        <pic:nvPicPr>
+                          <pic:cNvPr id="1749367487" name="Picture 3" descr="A green and red check mark icons&#10;&#10;AI-generated content may be incorrect."/>
+                          <pic:cNvPicPr/>
+                        </pic:nvPicPr>
+                        <pic:blipFill rotWithShape="1">
+                          <a:blip r:embed="rId26" cstate="print">
+                            <a:extLst>
+                              <a:ext uri="{BEBA8EAE-BF5A-486C-A8C5-ECC9F3942E4B}">
+                                <a14:imgProps xmlns:a14="http://schemas.microsoft.com/office/drawing/2010/main">
+                                  <a14:imgLayer r:embed="rId27">
+                                    <a14:imgEffect>
+                                      <a14:backgroundRemoval t="10000" b="90000" l="4949" r="44541">
+                                        <a14:foregroundMark x1="24024" y1="23841" x2="24024" y2="23841"/>
+                                        <a14:foregroundMark x1="18318" y1="25166" x2="18318" y2="25166"/>
+                                        <a14:foregroundMark x1="15315" y1="29801" x2="15315" y2="29801"/>
+                                        <a14:foregroundMark x1="14414" y1="37748" x2="14414" y2="37748"/>
+                                        <a14:foregroundMark x1="13514" y1="29801" x2="20721" y2="23179"/>
+                                        <a14:foregroundMark x1="11111" y1="21192" x2="9009" y2="55629"/>
+                                        <a14:foregroundMark x1="9009" y1="55629" x2="16216" y2="87417"/>
+                                        <a14:foregroundMark x1="16216" y1="87417" x2="31832" y2="88079"/>
+                                        <a14:foregroundMark x1="31832" y1="88079" x2="41441" y2="50331"/>
+                                        <a14:foregroundMark x1="41441" y1="50331" x2="37237" y2="12583"/>
+                                        <a14:foregroundMark x1="37237" y1="12583" x2="18619" y2="13907"/>
+                                        <a14:foregroundMark x1="18619" y1="13907" x2="9610" y2="27152"/>
+                                        <a14:foregroundMark x1="32733" y1="21854" x2="15315" y2="49669"/>
+                                        <a14:foregroundMark x1="15315" y1="49669" x2="25225" y2="25828"/>
+                                      </a14:backgroundRemoval>
+                                    </a14:imgEffect>
+                                  </a14:imgLayer>
+                                </a14:imgProps>
+                              </a:ext>
+                              <a:ext uri="{28A0092B-C50C-407E-A947-70E740481C1C}">
+                                <a14:useLocalDpi xmlns:a14="http://schemas.microsoft.com/office/drawing/2010/main" val="0"/>
+                              </a:ext>
+                            </a:extLst>
+                          </a:blip>
+                          <a:srcRect l="6394" t="6263" r="55004" b="6926"/>
+                          <a:stretch>
+                            <a:fillRect/>
+                          </a:stretch>
+                        </pic:blipFill>
+                        <pic:spPr bwMode="auto">
+                          <a:xfrm>
+                            <a:off x="0" y="0"/>
+                            <a:ext cx="158565" cy="161700"/>
+                          </a:xfrm>
+                          <a:prstGeom prst="rect">
+                            <a:avLst/>
+                          </a:prstGeom>
+                          <a:ln>
+                            <a:noFill/>
+                          </a:ln>
+                          <a:extLst>
+                            <a:ext uri="{53640926-AAD7-44D8-BBD7-CCE9431645EC}">
+                              <a14:shadowObscured xmlns:a14="http://schemas.microsoft.com/office/drawing/2010/main"/>
+                            </a:ext>
+                          </a:extLst>
+                        </pic:spPr>
+                      </pic:pic>
+                    </a:graphicData>
+                  </a:graphic>
+                </wp:inline>
+              </w:drawing>
+            </w:r>
+          </w:p>
+        </w:tc>
+        <w:tc>
+          <w:tcPr>
+            <w:tcW w:w="1472" w:type="dxa"/>
+          </w:tcPr>
+          <w:p>
+            <w:pPr>
+              <w:pStyle w:val="NoSpacing"/>
+              <w:jc w:val="center"/>
+              <w:rPr>
+                <w:rFonts w:ascii="Times New Roman" w:hAnsi="Times New Roman" w:cs="Times New Roman"/>
+              </w:rPr>
+            </w:pPr>
+            <w:r>
+              <w:rPr>
+                <w:rFonts w:ascii="Times New Roman" w:hAnsi="Times New Roman" w:cs="Times New Roman"/>
+                <w:noProof/>
+              </w:rPr>
+              <w:drawing>
+                <wp:inline distT="0" distB="0" distL="0" distR="0" wp14:anchorId="363CAB04" wp14:editId="65EF0C68">
+                  <wp:extent cx="137160" cy="139872"/>
+                  <wp:effectExtent l="0" t="0" r="0" b="0"/>
+                  <wp:docPr id="1505107892" name="Picture 3" descr="A green and red check mark icons&#10;&#10;AI-generated content may be incorrect."/>
+                  <wp:cNvGraphicFramePr>
+                    <a:graphicFrameLocks xmlns:a="http://schemas.openxmlformats.org/drawingml/2006/main" noChangeAspect="1"/>
+                  </wp:cNvGraphicFramePr>
+                  <a:graphic xmlns:a="http://schemas.openxmlformats.org/drawingml/2006/main">
+                    <a:graphicData uri="http://schemas.openxmlformats.org/drawingml/2006/picture">
+                      <pic:pic xmlns:pic="http://schemas.openxmlformats.org/drawingml/2006/picture">
+                        <pic:nvPicPr>
+                          <pic:cNvPr id="1749367487" name="Picture 3" descr="A green and red check mark icons&#10;&#10;AI-generated content may be incorrect."/>
+                          <pic:cNvPicPr/>
+                        </pic:nvPicPr>
+                        <pic:blipFill rotWithShape="1">
+                          <a:blip r:embed="rId26" cstate="print">
+                            <a:extLst>
+                              <a:ext uri="{BEBA8EAE-BF5A-486C-A8C5-ECC9F3942E4B}">
+                                <a14:imgProps xmlns:a14="http://schemas.microsoft.com/office/drawing/2010/main">
+                                  <a14:imgLayer r:embed="rId27">
+                                    <a14:imgEffect>
+                                      <a14:backgroundRemoval t="10000" b="90000" l="4949" r="44541">
+                                        <a14:foregroundMark x1="24024" y1="23841" x2="24024" y2="23841"/>
+                                        <a14:foregroundMark x1="18318" y1="25166" x2="18318" y2="25166"/>
+                                        <a14:foregroundMark x1="15315" y1="29801" x2="15315" y2="29801"/>
+                                        <a14:foregroundMark x1="14414" y1="37748" x2="14414" y2="37748"/>
+                                        <a14:foregroundMark x1="13514" y1="29801" x2="20721" y2="23179"/>
+                                        <a14:foregroundMark x1="11111" y1="21192" x2="9009" y2="55629"/>
+                                        <a14:foregroundMark x1="9009" y1="55629" x2="16216" y2="87417"/>
+                                        <a14:foregroundMark x1="16216" y1="87417" x2="31832" y2="88079"/>
+                                        <a14:foregroundMark x1="31832" y1="88079" x2="41441" y2="50331"/>
+                                        <a14:foregroundMark x1="41441" y1="50331" x2="37237" y2="12583"/>
+                                        <a14:foregroundMark x1="37237" y1="12583" x2="18619" y2="13907"/>
+                                        <a14:foregroundMark x1="18619" y1="13907" x2="9610" y2="27152"/>
+                                        <a14:foregroundMark x1="32733" y1="21854" x2="15315" y2="49669"/>
+                                        <a14:foregroundMark x1="15315" y1="49669" x2="25225" y2="25828"/>
+                                      </a14:backgroundRemoval>
+                                    </a14:imgEffect>
+                                  </a14:imgLayer>
+                                </a14:imgProps>
+                              </a:ext>
+                              <a:ext uri="{28A0092B-C50C-407E-A947-70E740481C1C}">
+                                <a14:useLocalDpi xmlns:a14="http://schemas.microsoft.com/office/drawing/2010/main" val="0"/>
+                              </a:ext>
+                            </a:extLst>
+                          </a:blip>
+                          <a:srcRect l="6394" t="6263" r="55004" b="6926"/>
+                          <a:stretch>
+                            <a:fillRect/>
+                          </a:stretch>
+                        </pic:blipFill>
+                        <pic:spPr bwMode="auto">
+                          <a:xfrm>
+                            <a:off x="0" y="0"/>
+                            <a:ext cx="158565" cy="161700"/>
+                          </a:xfrm>
+                          <a:prstGeom prst="rect">
+                            <a:avLst/>
+                          </a:prstGeom>
+                          <a:ln>
+                            <a:noFill/>
+                          </a:ln>
+                          <a:extLst>
+                            <a:ext uri="{53640926-AAD7-44D8-BBD7-CCE9431645EC}">
+                              <a14:shadowObscured xmlns:a14="http://schemas.microsoft.com/office/drawing/2010/main"/>
+                            </a:ext>
+                          </a:extLst>
+                        </pic:spPr>
+                      </pic:pic>
+                    </a:graphicData>
+                  </a:graphic>
+                </wp:inline>
+              </w:drawing>
+            </w:r>
+          </w:p>
+        </w:tc>
+        <w:tc>
+          <w:tcPr>
+            <w:tcW w:w="1471" w:type="dxa"/>
+          </w:tcPr>
+          <w:p>
+            <w:pPr>
+              <w:pStyle w:val="NoSpacing"/>
+              <w:jc w:val="center"/>
+              <w:rPr>
+                <w:rFonts w:ascii="Times New Roman" w:hAnsi="Times New Roman" w:cs="Times New Roman"/>
+              </w:rPr>
+            </w:pPr>
+            <w:r>
+              <w:rPr>
+                <w:noProof/>
+              </w:rPr>
+              <w:drawing>
+                <wp:inline distT="0" distB="0" distL="0" distR="0" wp14:anchorId="3017C0B5" wp14:editId="62C2CAE8">
+                  <wp:extent cx="139065" cy="142875"/>
+                  <wp:effectExtent l="0" t="0" r="0" b="9525"/>
+                  <wp:docPr id="2090461460" name="Picture 4" descr="A green and red check mark icons&#10;&#10;AI-generated content may be incorrect."/>
+                  <wp:cNvGraphicFramePr>
+                    <a:graphicFrameLocks xmlns:a="http://schemas.openxmlformats.org/drawingml/2006/main" noChangeAspect="1"/>
+                  </wp:cNvGraphicFramePr>
+                  <a:graphic xmlns:a="http://schemas.openxmlformats.org/drawingml/2006/main">
+                    <a:graphicData uri="http://schemas.openxmlformats.org/drawingml/2006/picture">
+                      <pic:pic xmlns:pic="http://schemas.openxmlformats.org/drawingml/2006/picture">
+                        <pic:nvPicPr>
+                          <pic:cNvPr id="0" name="Picture 3" descr="A green and red check mark icons&#10;&#10;AI-generated content may be incorrect."/>
+                          <pic:cNvPicPr>
+                            <a:picLocks noChangeAspect="1" noChangeArrowheads="1"/>
+                          </pic:cNvPicPr>
+                        </pic:nvPicPr>
+                        <pic:blipFill>
+                          <a:blip r:embed="rId25" cstate="print">
+                            <a:extLst>
+                              <a:ext uri="{28A0092B-C50C-407E-A947-70E740481C1C}">
+                                <a14:useLocalDpi xmlns:a14="http://schemas.microsoft.com/office/drawing/2010/main" val="0"/>
+                              </a:ext>
+                            </a:extLst>
+                          </a:blip>
+                          <a:srcRect l="54570" t="6444" r="6277" b="6329"/>
+                          <a:stretch>
+                            <a:fillRect/>
+                          </a:stretch>
+                        </pic:blipFill>
+                        <pic:spPr bwMode="auto">
+                          <a:xfrm>
+                            <a:off x="0" y="0"/>
+                            <a:ext cx="139065" cy="142875"/>
+                          </a:xfrm>
+                          <a:prstGeom prst="rect">
+                            <a:avLst/>
+                          </a:prstGeom>
+                          <a:noFill/>
+                          <a:ln>
+                            <a:noFill/>
+                          </a:ln>
+                        </pic:spPr>
+                      </pic:pic>
+                    </a:graphicData>
+                  </a:graphic>
+                </wp:inline>
+              </w:drawing>
+            </w:r>
+          </w:p>
+        </w:tc>
+        <w:tc>
+          <w:tcPr>
+            <w:tcW w:w="1472" w:type="dxa"/>
+          </w:tcPr>
+          <w:p>
+            <w:pPr>
+              <w:pStyle w:val="NoSpacing"/>
+              <w:jc w:val="center"/>
+              <w:rPr>
+                <w:rFonts w:ascii="Times New Roman" w:hAnsi="Times New Roman" w:cs="Times New Roman"/>
+              </w:rPr>
+            </w:pPr>
+            <w:r>
+              <w:rPr>
+                <w:noProof/>
+              </w:rPr>
+              <w:drawing>
+                <wp:inline distT="0" distB="0" distL="0" distR="0" wp14:anchorId="2760FA8D" wp14:editId="71BC602E">
+                  <wp:extent cx="139065" cy="142875"/>
+                  <wp:effectExtent l="0" t="0" r="0" b="9525"/>
+                  <wp:docPr id="594927045" name="Picture 4" descr="A green and red check mark icons&#10;&#10;AI-generated content may be incorrect."/>
+                  <wp:cNvGraphicFramePr>
+                    <a:graphicFrameLocks xmlns:a="http://schemas.openxmlformats.org/drawingml/2006/main" noChangeAspect="1"/>
+                  </wp:cNvGraphicFramePr>
+                  <a:graphic xmlns:a="http://schemas.openxmlformats.org/drawingml/2006/main">
+                    <a:graphicData uri="http://schemas.openxmlformats.org/drawingml/2006/picture">
+                      <pic:pic xmlns:pic="http://schemas.openxmlformats.org/drawingml/2006/picture">
+                        <pic:nvPicPr>
+                          <pic:cNvPr id="0" name="Picture 3" descr="A green and red check mark icons&#10;&#10;AI-generated content may be incorrect."/>
+                          <pic:cNvPicPr>
+                            <a:picLocks noChangeAspect="1" noChangeArrowheads="1"/>
+                          </pic:cNvPicPr>
+                        </pic:nvPicPr>
+                        <pic:blipFill>
+                          <a:blip r:embed="rId25" cstate="print">
+                            <a:extLst>
+                              <a:ext uri="{28A0092B-C50C-407E-A947-70E740481C1C}">
+                                <a14:useLocalDpi xmlns:a14="http://schemas.microsoft.com/office/drawing/2010/main" val="0"/>
+                              </a:ext>
+                            </a:extLst>
+                          </a:blip>
+                          <a:srcRect l="54570" t="6444" r="6277" b="6329"/>
+                          <a:stretch>
+                            <a:fillRect/>
+                          </a:stretch>
+                        </pic:blipFill>
+                        <pic:spPr bwMode="auto">
+                          <a:xfrm>
+                            <a:off x="0" y="0"/>
+                            <a:ext cx="139065" cy="142875"/>
+                          </a:xfrm>
+                          <a:prstGeom prst="rect">
+                            <a:avLst/>
+                          </a:prstGeom>
+                          <a:noFill/>
+                          <a:ln>
+                            <a:noFill/>
+                          </a:ln>
+                        </pic:spPr>
+                      </pic:pic>
+                    </a:graphicData>
+                  </a:graphic>
+                </wp:inline>
+              </w:drawing>
+            </w:r>
+          </w:p>
+        </w:tc>
+      </w:tr>
+    </w:tbl>
+    <w:p>
+      <w:pPr>
+        <w:pStyle w:val="NoSpacing"/>
+        <w:rPr>
+          <w:rFonts w:ascii="Times New Roman" w:hAnsi="Times New Roman" w:cs="Times New Roman"/>
+        </w:rPr>
+      </w:pPr>
+    </w:p>
+    <w:p>
+      <w:pPr>
+        <w:pStyle w:val="NoSpacing"/>
+        <w:ind w:left="720"/>
+        <w:rPr>
+          <w:rFonts w:ascii="Times New Roman" w:hAnsi="Times New Roman" w:cs="Times New Roman"/>
+        </w:rPr>
+      </w:pPr>
+    </w:p>
+    <w:p>
+      <w:pPr>
+        <w:pStyle w:val="NoSpacing"/>
         <w:rPr>
           <w:rFonts w:ascii="Times New Roman" w:hAnsi="Times New Roman" w:cs="Times New Roman"/>
         </w:rPr>
@@ -4016,7 +5934,21 @@
         <w:rPr>
           <w:rFonts w:ascii="Times New Roman" w:hAnsi="Times New Roman" w:cs="Times New Roman"/>
         </w:rPr>
-        <w:t>How ignition is associated to specific grid cells.</w:t>
+        <w:t xml:space="preserve">How ignition is associated </w:t>
+      </w:r>
+      <w:proofErr w:type="gramStart"/>
+      <w:r>
+        <w:rPr>
+          <w:rFonts w:ascii="Times New Roman" w:hAnsi="Times New Roman" w:cs="Times New Roman"/>
+        </w:rPr>
+        <w:t>to</w:t>
+      </w:r>
+      <w:proofErr w:type="gramEnd"/>
+      <w:r>
+        <w:rPr>
+          <w:rFonts w:ascii="Times New Roman" w:hAnsi="Times New Roman" w:cs="Times New Roman"/>
+        </w:rPr>
+        <w:t xml:space="preserve"> specific grid cells.</w:t>
       </w:r>
     </w:p>
     <w:p>
@@ -4192,20 +6124,35 @@
         <w:rPr>
           <w:rFonts w:ascii="Times New Roman" w:hAnsi="Times New Roman" w:cs="Times New Roman"/>
         </w:rPr>
-        <w:t>Discussion: temporal averaging vs temporal concatenation (your current design)—and why averaging destroys signal.</w:t>
-      </w:r>
-    </w:p>
-    <w:p>
-      <w:pPr>
-        <w:pStyle w:val="NoSpacing"/>
-        <w:rPr>
-          <w:rFonts w:ascii="Times New Roman" w:hAnsi="Times New Roman" w:cs="Times New Roman"/>
-        </w:rPr>
-      </w:pPr>
-      <w:r>
-        <w:rPr>
-          <w:rFonts w:ascii="Times New Roman" w:hAnsi="Times New Roman" w:cs="Times New Roman"/>
-        </w:rPr>
+        <w:t xml:space="preserve">Discussion: temporal averaging vs temporal concatenation (your current </w:t>
+      </w:r>
+      <w:proofErr w:type="gramStart"/>
+      <w:r>
+        <w:rPr>
+          <w:rFonts w:ascii="Times New Roman" w:hAnsi="Times New Roman" w:cs="Times New Roman"/>
+        </w:rPr>
+        <w:t>design)—</w:t>
+      </w:r>
+      <w:proofErr w:type="gramEnd"/>
+      <w:r>
+        <w:rPr>
+          <w:rFonts w:ascii="Times New Roman" w:hAnsi="Times New Roman" w:cs="Times New Roman"/>
+        </w:rPr>
+        <w:t>and why averaging destroys signal.</w:t>
+      </w:r>
+    </w:p>
+    <w:p>
+      <w:pPr>
+        <w:pStyle w:val="NoSpacing"/>
+        <w:rPr>
+          <w:rFonts w:ascii="Times New Roman" w:hAnsi="Times New Roman" w:cs="Times New Roman"/>
+        </w:rPr>
+      </w:pPr>
+      <w:r>
+        <w:rPr>
+          <w:rFonts w:ascii="Times New Roman" w:hAnsi="Times New Roman" w:cs="Times New Roman"/>
+        </w:rPr>
+        <w:lastRenderedPageBreak/>
         <w:t>Stacking multi-day data in channels.</w:t>
       </w:r>
     </w:p>
@@ -4290,7 +6237,35 @@
         <w:rPr>
           <w:rFonts w:ascii="Times New Roman" w:hAnsi="Times New Roman" w:cs="Times New Roman"/>
         </w:rPr>
-        <w:t>Justification for downsample/upsample patterns or purely high-resolution processing.</w:t>
+        <w:t xml:space="preserve">Justification for </w:t>
+      </w:r>
+      <w:proofErr w:type="spellStart"/>
+      <w:r>
+        <w:rPr>
+          <w:rFonts w:ascii="Times New Roman" w:hAnsi="Times New Roman" w:cs="Times New Roman"/>
+        </w:rPr>
+        <w:t>downsample</w:t>
+      </w:r>
+      <w:proofErr w:type="spellEnd"/>
+      <w:r>
+        <w:rPr>
+          <w:rFonts w:ascii="Times New Roman" w:hAnsi="Times New Roman" w:cs="Times New Roman"/>
+        </w:rPr>
+        <w:t>/</w:t>
+      </w:r>
+      <w:proofErr w:type="spellStart"/>
+      <w:r>
+        <w:rPr>
+          <w:rFonts w:ascii="Times New Roman" w:hAnsi="Times New Roman" w:cs="Times New Roman"/>
+        </w:rPr>
+        <w:t>upsample</w:t>
+      </w:r>
+      <w:proofErr w:type="spellEnd"/>
+      <w:r>
+        <w:rPr>
+          <w:rFonts w:ascii="Times New Roman" w:hAnsi="Times New Roman" w:cs="Times New Roman"/>
+        </w:rPr>
+        <w:t xml:space="preserve"> patterns or purely high-resolution processing.</w:t>
       </w:r>
     </w:p>
     <w:p>
@@ -4346,7 +6321,6 @@
         <w:rPr>
           <w:rFonts w:ascii="Times New Roman" w:hAnsi="Times New Roman" w:cs="Times New Roman"/>
         </w:rPr>
-        <w:lastRenderedPageBreak/>
         <w:t>Deep spatial feature extraction.</w:t>
       </w:r>
     </w:p>
@@ -4649,7 +6623,21 @@
         <w:rPr>
           <w:rFonts w:ascii="Times New Roman" w:hAnsi="Times New Roman" w:cs="Times New Roman"/>
         </w:rPr>
-        <w:t>Masks applied post-logits vs pre-softmax.</w:t>
+        <w:t>Masks applied post-logits vs pre-</w:t>
+      </w:r>
+      <w:proofErr w:type="spellStart"/>
+      <w:r>
+        <w:rPr>
+          <w:rFonts w:ascii="Times New Roman" w:hAnsi="Times New Roman" w:cs="Times New Roman"/>
+        </w:rPr>
+        <w:t>softmax</w:t>
+      </w:r>
+      <w:proofErr w:type="spellEnd"/>
+      <w:r>
+        <w:rPr>
+          <w:rFonts w:ascii="Times New Roman" w:hAnsi="Times New Roman" w:cs="Times New Roman"/>
+        </w:rPr>
+        <w:t>.</w:t>
       </w:r>
     </w:p>
     <w:p>
@@ -4865,32 +6853,47 @@
         <w:rPr>
           <w:rFonts w:ascii="Times New Roman" w:hAnsi="Times New Roman" w:cs="Times New Roman"/>
         </w:rPr>
-        <w:t>Optimization choices: AdamW, learning rate schedules.</w:t>
-      </w:r>
-    </w:p>
-    <w:p>
-      <w:pPr>
-        <w:pStyle w:val="NoSpacing"/>
-        <w:rPr>
-          <w:rFonts w:ascii="Times New Roman" w:hAnsi="Times New Roman" w:cs="Times New Roman"/>
-        </w:rPr>
-      </w:pPr>
-    </w:p>
-    <w:p>
-      <w:pPr>
-        <w:pStyle w:val="NoSpacing"/>
-        <w:rPr>
-          <w:rFonts w:ascii="Times New Roman" w:hAnsi="Times New Roman" w:cs="Times New Roman"/>
-          <w:b/>
-          <w:bCs/>
-        </w:rPr>
-      </w:pPr>
-      <w:r>
-        <w:rPr>
-          <w:rFonts w:ascii="Times New Roman" w:hAnsi="Times New Roman" w:cs="Times New Roman"/>
-          <w:b/>
-          <w:bCs/>
-        </w:rPr>
+        <w:t xml:space="preserve">Optimization choices: </w:t>
+      </w:r>
+      <w:proofErr w:type="spellStart"/>
+      <w:r>
+        <w:rPr>
+          <w:rFonts w:ascii="Times New Roman" w:hAnsi="Times New Roman" w:cs="Times New Roman"/>
+        </w:rPr>
+        <w:t>AdamW</w:t>
+      </w:r>
+      <w:proofErr w:type="spellEnd"/>
+      <w:r>
+        <w:rPr>
+          <w:rFonts w:ascii="Times New Roman" w:hAnsi="Times New Roman" w:cs="Times New Roman"/>
+        </w:rPr>
+        <w:t>, learning rate schedules.</w:t>
+      </w:r>
+    </w:p>
+    <w:p>
+      <w:pPr>
+        <w:pStyle w:val="NoSpacing"/>
+        <w:rPr>
+          <w:rFonts w:ascii="Times New Roman" w:hAnsi="Times New Roman" w:cs="Times New Roman"/>
+        </w:rPr>
+      </w:pPr>
+    </w:p>
+    <w:p>
+      <w:pPr>
+        <w:pStyle w:val="NoSpacing"/>
+        <w:rPr>
+          <w:rFonts w:ascii="Times New Roman" w:hAnsi="Times New Roman" w:cs="Times New Roman"/>
+          <w:b/>
+          <w:bCs/>
+        </w:rPr>
+      </w:pPr>
+      <w:r>
+        <w:rPr>
+          <w:rFonts w:ascii="Times New Roman" w:hAnsi="Times New Roman" w:cs="Times New Roman"/>
+          <w:b/>
+          <w:bCs/>
+        </w:rPr>
+        <w:lastRenderedPageBreak/>
         <w:t xml:space="preserve">5.1 </w:t>
       </w:r>
       <w:r>
@@ -4939,11 +6942,19 @@
           <w:rFonts w:ascii="Times New Roman" w:hAnsi="Times New Roman" w:cs="Times New Roman"/>
         </w:rPr>
       </w:pPr>
-      <w:r>
-        <w:rPr>
-          <w:rFonts w:ascii="Times New Roman" w:hAnsi="Times New Roman" w:cs="Times New Roman"/>
-        </w:rPr>
-        <w:t>Spatially-aware negative sampling.</w:t>
+      <w:proofErr w:type="gramStart"/>
+      <w:r>
+        <w:rPr>
+          <w:rFonts w:ascii="Times New Roman" w:hAnsi="Times New Roman" w:cs="Times New Roman"/>
+        </w:rPr>
+        <w:t>Spatially-aware</w:t>
+      </w:r>
+      <w:proofErr w:type="gramEnd"/>
+      <w:r>
+        <w:rPr>
+          <w:rFonts w:ascii="Times New Roman" w:hAnsi="Times New Roman" w:cs="Times New Roman"/>
+        </w:rPr>
+        <w:t xml:space="preserve"> negative sampling.</w:t>
       </w:r>
     </w:p>
     <w:p>
@@ -5058,7 +7069,6 @@
           <w:kern w:val="0"/>
           <w14:ligatures w14:val="none"/>
         </w:rPr>
-        <w:lastRenderedPageBreak/>
         <w:t>Handling Class-Imbalance</w:t>
       </w:r>
     </w:p>
@@ -5264,7 +7274,21 @@
         <w:rPr>
           <w:rFonts w:ascii="Times New Roman" w:hAnsi="Times New Roman" w:cs="Times New Roman"/>
         </w:rPr>
-        <w:t>Rotations, flips, noise injection in meteorological channels.</w:t>
+        <w:t xml:space="preserve">Rotations, flips, noise </w:t>
+      </w:r>
+      <w:proofErr w:type="gramStart"/>
+      <w:r>
+        <w:rPr>
+          <w:rFonts w:ascii="Times New Roman" w:hAnsi="Times New Roman" w:cs="Times New Roman"/>
+        </w:rPr>
+        <w:t>injection</w:t>
+      </w:r>
+      <w:proofErr w:type="gramEnd"/>
+      <w:r>
+        <w:rPr>
+          <w:rFonts w:ascii="Times New Roman" w:hAnsi="Times New Roman" w:cs="Times New Roman"/>
+        </w:rPr>
+        <w:t xml:space="preserve"> in meteorological channels.</w:t>
       </w:r>
     </w:p>
     <w:p>
@@ -5408,7 +7432,21 @@
         <w:rPr>
           <w:rFonts w:ascii="Times New Roman" w:hAnsi="Times New Roman" w:cs="Times New Roman"/>
         </w:rPr>
-        <w:t xml:space="preserve">Train/val/test splits by </w:t>
+        <w:t>Train/</w:t>
+      </w:r>
+      <w:proofErr w:type="spellStart"/>
+      <w:r>
+        <w:rPr>
+          <w:rFonts w:ascii="Times New Roman" w:hAnsi="Times New Roman" w:cs="Times New Roman"/>
+        </w:rPr>
+        <w:t>val</w:t>
+      </w:r>
+      <w:proofErr w:type="spellEnd"/>
+      <w:r>
+        <w:rPr>
+          <w:rFonts w:ascii="Times New Roman" w:hAnsi="Times New Roman" w:cs="Times New Roman"/>
+        </w:rPr>
+        <w:t xml:space="preserve">/test splits by </w:t>
       </w:r>
       <w:r>
         <w:rPr>
@@ -5562,6 +7600,147 @@
         </w:rPr>
         <w:t>CSI (Critical Success Index).</w:t>
       </w:r>
+    </w:p>
+    <w:p>
+      <w:pPr>
+        <w:pStyle w:val="NoSpacing"/>
+        <w:rPr>
+          <w:rFonts w:ascii="Times New Roman" w:hAnsi="Times New Roman" w:cs="Times New Roman"/>
+        </w:rPr>
+      </w:pPr>
+      <w:r>
+        <w:rPr>
+          <w:rFonts w:ascii="Times New Roman" w:hAnsi="Times New Roman" w:cs="Times New Roman"/>
+        </w:rPr>
+        <w:t>  AUROC</w:t>
+      </w:r>
+    </w:p>
+    <w:p>
+      <w:pPr>
+        <w:pStyle w:val="NoSpacing"/>
+        <w:rPr>
+          <w:rFonts w:ascii="Times New Roman" w:hAnsi="Times New Roman" w:cs="Times New Roman"/>
+        </w:rPr>
+      </w:pPr>
+      <w:r>
+        <w:rPr>
+          <w:rFonts w:ascii="Times New Roman" w:hAnsi="Times New Roman" w:cs="Times New Roman"/>
+        </w:rPr>
+        <w:t>  AUPRC</w:t>
+      </w:r>
+      <w:r>
+        <w:rPr>
+          <w:rFonts w:ascii="Times New Roman" w:hAnsi="Times New Roman" w:cs="Times New Roman"/>
+        </w:rPr>
+        <w:t xml:space="preserve"> (PR AUC) - PRIMARY</w:t>
+      </w:r>
+    </w:p>
+    <w:p>
+      <w:pPr>
+        <w:pStyle w:val="NoSpacing"/>
+        <w:rPr>
+          <w:rFonts w:ascii="Times New Roman" w:hAnsi="Times New Roman" w:cs="Times New Roman"/>
+        </w:rPr>
+      </w:pPr>
+      <w:r>
+        <w:rPr>
+          <w:rFonts w:ascii="Times New Roman" w:hAnsi="Times New Roman" w:cs="Times New Roman"/>
+        </w:rPr>
+        <w:t>  Brier score</w:t>
+      </w:r>
+    </w:p>
+    <w:p>
+      <w:pPr>
+        <w:pStyle w:val="NoSpacing"/>
+        <w:rPr>
+          <w:rFonts w:ascii="Times New Roman" w:hAnsi="Times New Roman" w:cs="Times New Roman"/>
+        </w:rPr>
+      </w:pPr>
+      <w:r>
+        <w:rPr>
+          <w:rFonts w:ascii="Times New Roman" w:hAnsi="Times New Roman" w:cs="Times New Roman"/>
+        </w:rPr>
+        <w:lastRenderedPageBreak/>
+        <w:t>  ECE</w:t>
+      </w:r>
+    </w:p>
+    <w:p>
+      <w:pPr>
+        <w:pStyle w:val="NoSpacing"/>
+        <w:rPr>
+          <w:rFonts w:ascii="Times New Roman" w:hAnsi="Times New Roman" w:cs="Times New Roman"/>
+        </w:rPr>
+      </w:pPr>
+      <w:r>
+        <w:rPr>
+          <w:rFonts w:ascii="Times New Roman" w:hAnsi="Times New Roman" w:cs="Times New Roman"/>
+        </w:rPr>
+        <w:t>  Precision/recall/</w:t>
+      </w:r>
+      <w:proofErr w:type="gramStart"/>
+      <w:r>
+        <w:rPr>
+          <w:rFonts w:ascii="Times New Roman" w:hAnsi="Times New Roman" w:cs="Times New Roman"/>
+        </w:rPr>
+        <w:t>F1 at</w:t>
+      </w:r>
+      <w:proofErr w:type="gramEnd"/>
+      <w:r>
+        <w:rPr>
+          <w:rFonts w:ascii="Times New Roman" w:hAnsi="Times New Roman" w:cs="Times New Roman"/>
+        </w:rPr>
+        <w:t xml:space="preserve"> </w:t>
+      </w:r>
+      <w:proofErr w:type="spellStart"/>
+      <w:r>
+        <w:rPr>
+          <w:rFonts w:ascii="Times New Roman" w:hAnsi="Times New Roman" w:cs="Times New Roman"/>
+        </w:rPr>
+        <w:t>at</w:t>
+      </w:r>
+      <w:proofErr w:type="spellEnd"/>
+      <w:r>
+        <w:rPr>
+          <w:rFonts w:ascii="Times New Roman" w:hAnsi="Times New Roman" w:cs="Times New Roman"/>
+        </w:rPr>
+        <w:t xml:space="preserve"> least one meaningful threshold</w:t>
+      </w:r>
+    </w:p>
+    <w:p>
+      <w:pPr>
+        <w:pStyle w:val="NoSpacing"/>
+        <w:rPr>
+          <w:rFonts w:ascii="Times New Roman" w:hAnsi="Times New Roman" w:cs="Times New Roman"/>
+        </w:rPr>
+      </w:pPr>
+      <w:r>
+        <w:rPr>
+          <w:rFonts w:ascii="Times New Roman" w:hAnsi="Times New Roman" w:cs="Times New Roman"/>
+        </w:rPr>
+        <w:t xml:space="preserve">  </w:t>
+      </w:r>
+      <w:proofErr w:type="spellStart"/>
+      <w:r>
+        <w:rPr>
+          <w:rFonts w:ascii="Times New Roman" w:hAnsi="Times New Roman" w:cs="Times New Roman"/>
+        </w:rPr>
+        <w:t>IoU</w:t>
+      </w:r>
+      <w:proofErr w:type="spellEnd"/>
+      <w:r>
+        <w:rPr>
+          <w:rFonts w:ascii="Times New Roman" w:hAnsi="Times New Roman" w:cs="Times New Roman"/>
+        </w:rPr>
+        <w:t xml:space="preserve"> of ignition mask (optional but useful for maps)</w:t>
+      </w:r>
+    </w:p>
+    <w:p>
+      <w:pPr>
+        <w:pStyle w:val="NoSpacing"/>
+        <w:rPr>
+          <w:rFonts w:ascii="Times New Roman" w:hAnsi="Times New Roman" w:cs="Times New Roman"/>
+        </w:rPr>
+      </w:pPr>
     </w:p>
     <w:p>
       <w:pPr>
@@ -6066,11 +8245,19 @@
           <w:rFonts w:ascii="Times New Roman" w:hAnsi="Times New Roman" w:cs="Times New Roman"/>
         </w:rPr>
       </w:pPr>
-      <w:r>
-        <w:rPr>
-          <w:rFonts w:ascii="Times New Roman" w:hAnsi="Times New Roman" w:cs="Times New Roman"/>
-        </w:rPr>
-        <w:t>Model learns drying-trend cues, wind convergence, slope-driven spread patterns.</w:t>
+      <w:proofErr w:type="gramStart"/>
+      <w:r>
+        <w:rPr>
+          <w:rFonts w:ascii="Times New Roman" w:hAnsi="Times New Roman" w:cs="Times New Roman"/>
+        </w:rPr>
+        <w:t>Model learns</w:t>
+      </w:r>
+      <w:proofErr w:type="gramEnd"/>
+      <w:r>
+        <w:rPr>
+          <w:rFonts w:ascii="Times New Roman" w:hAnsi="Times New Roman" w:cs="Times New Roman"/>
+        </w:rPr>
+        <w:t xml:space="preserve"> drying-trend cues, wind convergence, slope-driven spread patterns.</w:t>
       </w:r>
     </w:p>
     <w:p>
@@ -6098,7 +8285,21 @@
         <w:rPr>
           <w:rFonts w:ascii="Times New Roman" w:hAnsi="Times New Roman" w:cs="Times New Roman"/>
         </w:rPr>
-        <w:t>Why temporal fusion is indispensable.</w:t>
+        <w:t xml:space="preserve">Why </w:t>
+      </w:r>
+      <w:proofErr w:type="gramStart"/>
+      <w:r>
+        <w:rPr>
+          <w:rFonts w:ascii="Times New Roman" w:hAnsi="Times New Roman" w:cs="Times New Roman"/>
+        </w:rPr>
+        <w:t>temporal fusion is</w:t>
+      </w:r>
+      <w:proofErr w:type="gramEnd"/>
+      <w:r>
+        <w:rPr>
+          <w:rFonts w:ascii="Times New Roman" w:hAnsi="Times New Roman" w:cs="Times New Roman"/>
+        </w:rPr>
+        <w:t xml:space="preserve"> indispensable.</w:t>
       </w:r>
     </w:p>
     <w:p>
@@ -6152,6 +8353,7 @@
         <w:rPr>
           <w:rFonts w:ascii="Times New Roman" w:hAnsi="Times New Roman" w:cs="Times New Roman"/>
         </w:rPr>
+        <w:lastRenderedPageBreak/>
         <w:t>Slope-driven ignition preference (downslope winds, etc).</w:t>
       </w:r>
     </w:p>
@@ -6292,7 +8494,21 @@
         <w:rPr>
           <w:rFonts w:ascii="Times New Roman" w:hAnsi="Times New Roman" w:cs="Times New Roman"/>
         </w:rPr>
-        <w:t>Trained on home RTX 3070, so limited in workable resolution to due total compute.</w:t>
+        <w:t xml:space="preserve">Trained on home RTX 3070, so limited in workable resolution to due total </w:t>
+      </w:r>
+      <w:proofErr w:type="gramStart"/>
+      <w:r>
+        <w:rPr>
+          <w:rFonts w:ascii="Times New Roman" w:hAnsi="Times New Roman" w:cs="Times New Roman"/>
+        </w:rPr>
+        <w:t>compute</w:t>
+      </w:r>
+      <w:proofErr w:type="gramEnd"/>
+      <w:r>
+        <w:rPr>
+          <w:rFonts w:ascii="Times New Roman" w:hAnsi="Times New Roman" w:cs="Times New Roman"/>
+        </w:rPr>
+        <w:t>.</w:t>
       </w:r>
     </w:p>
     <w:p>
@@ -6378,7 +8594,6 @@
           <w:sz w:val="32"/>
           <w:szCs w:val="32"/>
         </w:rPr>
-        <w:lastRenderedPageBreak/>
         <w:t>Conclusion &amp; Future Work</w:t>
       </w:r>
     </w:p>
@@ -6421,7 +8636,21 @@
         <w:rPr>
           <w:rFonts w:ascii="Times New Roman" w:hAnsi="Times New Roman" w:cs="Times New Roman"/>
         </w:rPr>
-        <w:t>Demonstrated benefit of physics-informed feature construction + deep modeling.</w:t>
+        <w:t xml:space="preserve">Demonstrated </w:t>
+      </w:r>
+      <w:proofErr w:type="gramStart"/>
+      <w:r>
+        <w:rPr>
+          <w:rFonts w:ascii="Times New Roman" w:hAnsi="Times New Roman" w:cs="Times New Roman"/>
+        </w:rPr>
+        <w:t>benefit</w:t>
+      </w:r>
+      <w:proofErr w:type="gramEnd"/>
+      <w:r>
+        <w:rPr>
+          <w:rFonts w:ascii="Times New Roman" w:hAnsi="Times New Roman" w:cs="Times New Roman"/>
+        </w:rPr>
+        <w:t xml:space="preserve"> of physics-informed feature construction + deep modeling.</w:t>
       </w:r>
     </w:p>
     <w:p>
@@ -6475,7 +8704,21 @@
         <w:rPr>
           <w:rFonts w:ascii="Times New Roman" w:hAnsi="Times New Roman" w:cs="Times New Roman"/>
         </w:rPr>
-        <w:t>FireFusion as a physics-informed deep ignition prediction system.</w:t>
+        <w:t xml:space="preserve">FireFusion </w:t>
+      </w:r>
+      <w:proofErr w:type="gramStart"/>
+      <w:r>
+        <w:rPr>
+          <w:rFonts w:ascii="Times New Roman" w:hAnsi="Times New Roman" w:cs="Times New Roman"/>
+        </w:rPr>
+        <w:t>as</w:t>
+      </w:r>
+      <w:proofErr w:type="gramEnd"/>
+      <w:r>
+        <w:rPr>
+          <w:rFonts w:ascii="Times New Roman" w:hAnsi="Times New Roman" w:cs="Times New Roman"/>
+        </w:rPr>
+        <w:t xml:space="preserve"> a physics-informed deep ignition prediction system.</w:t>
       </w:r>
     </w:p>
     <w:p>
@@ -6875,6 +9118,32 @@
 
 <file path=word/numbering.xml><?xml version="1.0" encoding="utf-8"?>
 <w:numbering xmlns:wpc="http://schemas.microsoft.com/office/word/2010/wordprocessingCanvas" xmlns:cx="http://schemas.microsoft.com/office/drawing/2014/chartex" xmlns:cx1="http://schemas.microsoft.com/office/drawing/2015/9/8/chartex" xmlns:cx2="http://schemas.microsoft.com/office/drawing/2015/10/21/chartex" xmlns:cx3="http://schemas.microsoft.com/office/drawing/2016/5/9/chartex" xmlns:cx4="http://schemas.microsoft.com/office/drawing/2016/5/10/chartex" xmlns:cx5="http://schemas.microsoft.com/office/drawing/2016/5/11/chartex" xmlns:cx6="http://schemas.microsoft.com/office/drawing/2016/5/12/chartex" xmlns:cx7="http://schemas.microsoft.com/office/drawing/2016/5/13/chartex" xmlns:cx8="http://schemas.microsoft.com/office/drawing/2016/5/14/chartex" xmlns:mc="http://schemas.openxmlformats.org/markup-compatibility/2006" xmlns:aink="http://schemas.microsoft.com/office/drawing/2016/ink" xmlns:am3d="http://schemas.microsoft.com/office/drawing/2017/model3d" xmlns:o="urn:schemas-microsoft-com:office:office" xmlns:oel="http://schemas.microsoft.com/office/2019/extlst" xmlns:r="http://schemas.openxmlformats.org/officeDocument/2006/relationships" xmlns:m="http://schemas.openxmlformats.org/officeDocument/2006/math" xmlns:v="urn:schemas-microsoft-com:vml" xmlns:wp14="http://schemas.microsoft.com/office/word/2010/wordprocessingDrawing" xmlns:wp="http://schemas.openxmlformats.org/drawingml/2006/wordprocessingDrawing" xmlns:w10="urn:schemas-microsoft-com:office:word" xmlns:w="http://schemas.openxmlformats.org/wordprocessingml/2006/main" xmlns:w14="http://schemas.microsoft.com/office/word/2010/wordml" xmlns:w15="http://schemas.microsoft.com/office/word/2012/wordml" xmlns:w16cex="http://schemas.microsoft.com/office/word/2018/wordml/cex" xmlns:w16cid="http://schemas.microsoft.com/office/word/2016/wordml/cid" xmlns:w16="http://schemas.microsoft.com/office/word/2018/wordml" xmlns:w16du="http://schemas.microsoft.com/office/word/2023/wordml/word16du" xmlns:w16sdtdh="http://schemas.microsoft.com/office/word/2020/wordml/sdtdatahash" xmlns:w16sdtfl="http://schemas.microsoft.com/office/word/2024/wordml/sdtformatlock" xmlns:w16se="http://schemas.microsoft.com/office/word/2015/wordml/symex" xmlns:wpg="http://schemas.microsoft.com/office/word/2010/wordprocessingGroup" xmlns:wpi="http://schemas.microsoft.com/office/word/2010/wordprocessingInk" xmlns:wne="http://schemas.microsoft.com/office/word/2006/wordml" xmlns:wps="http://schemas.microsoft.com/office/word/2010/wordprocessingShape" mc:Ignorable="w14 w15 w16se w16cid w16 w16cex w16sdtdh w16sdtfl w16du wp14">
+  <w:numPicBullet w:numPicBulletId="0">
+    <w:pict>
+      <v:shapetype id="_x0000_t75" coordsize="21600,21600" o:spt="75" o:preferrelative="t" path="m@4@5l@4@11@9@11@9@5xe" filled="f" stroked="f">
+        <v:stroke joinstyle="miter"/>
+        <v:formulas>
+          <v:f eqn="if lineDrawn pixelLineWidth 0"/>
+          <v:f eqn="sum @0 1 0"/>
+          <v:f eqn="sum 0 0 @1"/>
+          <v:f eqn="prod @2 1 2"/>
+          <v:f eqn="prod @3 21600 pixelWidth"/>
+          <v:f eqn="prod @3 21600 pixelHeight"/>
+          <v:f eqn="sum @0 0 1"/>
+          <v:f eqn="prod @6 1 2"/>
+          <v:f eqn="prod @7 21600 pixelWidth"/>
+          <v:f eqn="sum @8 21600 0"/>
+          <v:f eqn="prod @7 21600 pixelHeight"/>
+          <v:f eqn="sum @10 21600 0"/>
+        </v:formulas>
+        <v:path o:extrusionok="f" gradientshapeok="t" o:connecttype="rect"/>
+        <o:lock v:ext="edit" aspectratio="t"/>
+      </v:shapetype>
+      <v:shape id="_x0000_i1049" type="#_x0000_t75" alt="A green and red check mark icons&#10;&#10;AI-generated content may be incorrect." style="width:249.8pt;height:113.3pt;visibility:visible;mso-wrap-style:square" o:bullet="t">
+        <v:imagedata r:id="rId1" o:title="A green and red check mark icons&#10;&#10;AI-generated content may be incorrect" croptop="4223f" cropbottom="4148f" cropleft="35763f" cropright="4114f"/>
+      </v:shape>
+    </w:pict>
+  </w:numPicBullet>
   <w:abstractNum w:abstractNumId="0" w15:restartNumberingAfterBreak="0">
     <w:nsid w:val="02326B76"/>
     <w:multiLevelType w:val="hybridMultilevel"/>
@@ -14867,7 +17136,6 @@
   <w:style w:type="character" w:default="1" w:styleId="DefaultParagraphFont">
     <w:name w:val="Default Paragraph Font"/>
     <w:uiPriority w:val="1"/>
-    <w:semiHidden/>
     <w:unhideWhenUsed/>
   </w:style>
   <w:style w:type="table" w:default="1" w:styleId="TableNormal">
@@ -15356,6 +17624,25 @@
       <w:u w:val="single"/>
     </w:rPr>
   </w:style>
+  <w:style w:type="table" w:styleId="TableGrid">
+    <w:name w:val="Table Grid"/>
+    <w:basedOn w:val="TableNormal"/>
+    <w:uiPriority w:val="39"/>
+    <w:rsid w:val="005619B1"/>
+    <w:pPr>
+      <w:spacing w:after="0" w:line="240" w:lineRule="auto"/>
+    </w:pPr>
+    <w:tblPr>
+      <w:tblBorders>
+        <w:top w:val="single" w:sz="4" w:space="0" w:color="auto"/>
+        <w:left w:val="single" w:sz="4" w:space="0" w:color="auto"/>
+        <w:bottom w:val="single" w:sz="4" w:space="0" w:color="auto"/>
+        <w:right w:val="single" w:sz="4" w:space="0" w:color="auto"/>
+        <w:insideH w:val="single" w:sz="4" w:space="0" w:color="auto"/>
+        <w:insideV w:val="single" w:sz="4" w:space="0" w:color="auto"/>
+      </w:tblBorders>
+    </w:tblPr>
+  </w:style>
 </w:styles>
 </file>
 

</xml_diff>